<commit_message>
update generate data and doc
</commit_message>
<xml_diff>
--- a/doc/Design Doc/design doc.docx
+++ b/doc/Design Doc/design doc.docx
@@ -6,11 +6,2784 @@
       <w:pPr>
         <w:rPr>
           <w:rFonts w:hint="eastAsia"/>
-        </w:rPr>
-      </w:pPr>
-      <w:r>
-        <w:rPr>
-          <w:rFonts w:hint="eastAsia"/>
+          <w:sz w:val="24"/>
+        </w:rPr>
+      </w:pPr>
+      <w:r>
+        <w:rPr>
+          <w:rFonts w:hint="eastAsia"/>
+          <w:noProof/>
+          <w:sz w:val="24"/>
+        </w:rPr>
+        <mc:AlternateContent>
+          <mc:Choice Requires="wps">
+            <w:drawing>
+              <wp:anchor distT="0" distB="0" distL="114300" distR="114300" simplePos="0" relativeHeight="251700224" behindDoc="0" locked="0" layoutInCell="1" allowOverlap="1">
+                <wp:simplePos x="0" y="0"/>
+                <wp:positionH relativeFrom="column">
+                  <wp:posOffset>1460169</wp:posOffset>
+                </wp:positionH>
+                <wp:positionV relativeFrom="paragraph">
+                  <wp:posOffset>1256306</wp:posOffset>
+                </wp:positionV>
+                <wp:extent cx="1819744" cy="965311"/>
+                <wp:effectExtent l="25400" t="25400" r="34925" b="38100"/>
+                <wp:wrapNone/>
+                <wp:docPr id="44" name="直线箭头连接符 44"/>
+                <wp:cNvGraphicFramePr/>
+                <a:graphic xmlns:a="http://schemas.openxmlformats.org/drawingml/2006/main">
+                  <a:graphicData uri="http://schemas.microsoft.com/office/word/2010/wordprocessingShape">
+                    <wps:wsp>
+                      <wps:cNvCnPr/>
+                      <wps:spPr>
+                        <a:xfrm flipV="1">
+                          <a:off x="0" y="0"/>
+                          <a:ext cx="1819744" cy="965311"/>
+                        </a:xfrm>
+                        <a:prstGeom prst="straightConnector1">
+                          <a:avLst/>
+                        </a:prstGeom>
+                        <a:ln>
+                          <a:headEnd type="triangle"/>
+                          <a:tailEnd type="triangle"/>
+                        </a:ln>
+                      </wps:spPr>
+                      <wps:style>
+                        <a:lnRef idx="1">
+                          <a:schemeClr val="accent1"/>
+                        </a:lnRef>
+                        <a:fillRef idx="0">
+                          <a:schemeClr val="accent1"/>
+                        </a:fillRef>
+                        <a:effectRef idx="0">
+                          <a:schemeClr val="accent1"/>
+                        </a:effectRef>
+                        <a:fontRef idx="minor">
+                          <a:schemeClr val="tx1"/>
+                        </a:fontRef>
+                      </wps:style>
+                      <wps:bodyPr/>
+                    </wps:wsp>
+                  </a:graphicData>
+                </a:graphic>
+              </wp:anchor>
+            </w:drawing>
+          </mc:Choice>
+          <mc:Fallback>
+            <w:pict>
+              <v:shapetype w14:anchorId="352C78B3" id="_x0000_t32" coordsize="21600,21600" o:spt="32" o:oned="t" path="m,l21600,21600e" filled="f">
+                <v:path arrowok="t" fillok="f" o:connecttype="none"/>
+                <o:lock v:ext="edit" shapetype="t"/>
+              </v:shapetype>
+              <v:shape id="直线箭头连接符 44" o:spid="_x0000_s1026" type="#_x0000_t32" style="position:absolute;left:0;text-align:left;margin-left:114.95pt;margin-top:98.9pt;width:143.3pt;height:76pt;flip:y;z-index:251700224;visibility:visible;mso-wrap-style:square;mso-wrap-distance-left:9pt;mso-wrap-distance-top:0;mso-wrap-distance-right:9pt;mso-wrap-distance-bottom:0;mso-position-horizontal:absolute;mso-position-horizontal-relative:text;mso-position-vertical:absolute;mso-position-vertical-relative:text" o:gfxdata="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" strokecolor="#4472c4 [3204]" strokeweight=".5pt">
+                <v:stroke startarrow="block" endarrow="block" joinstyle="miter"/>
+              </v:shape>
+            </w:pict>
+          </mc:Fallback>
+        </mc:AlternateContent>
+      </w:r>
+      <w:r>
+        <w:rPr>
+          <w:rFonts w:hint="eastAsia"/>
+          <w:noProof/>
+          <w:sz w:val="24"/>
+        </w:rPr>
+        <mc:AlternateContent>
+          <mc:Choice Requires="wps">
+            <w:drawing>
+              <wp:anchor distT="0" distB="0" distL="114300" distR="114300" simplePos="0" relativeHeight="251699200" behindDoc="0" locked="0" layoutInCell="1" allowOverlap="1">
+                <wp:simplePos x="0" y="0"/>
+                <wp:positionH relativeFrom="column">
+                  <wp:posOffset>1461051</wp:posOffset>
+                </wp:positionH>
+                <wp:positionV relativeFrom="paragraph">
+                  <wp:posOffset>1137037</wp:posOffset>
+                </wp:positionV>
+                <wp:extent cx="1818861" cy="0"/>
+                <wp:effectExtent l="25400" t="63500" r="0" b="76200"/>
+                <wp:wrapNone/>
+                <wp:docPr id="43" name="直线箭头连接符 43"/>
+                <wp:cNvGraphicFramePr/>
+                <a:graphic xmlns:a="http://schemas.openxmlformats.org/drawingml/2006/main">
+                  <a:graphicData uri="http://schemas.microsoft.com/office/word/2010/wordprocessingShape">
+                    <wps:wsp>
+                      <wps:cNvCnPr/>
+                      <wps:spPr>
+                        <a:xfrm>
+                          <a:off x="0" y="0"/>
+                          <a:ext cx="1818861" cy="0"/>
+                        </a:xfrm>
+                        <a:prstGeom prst="straightConnector1">
+                          <a:avLst/>
+                        </a:prstGeom>
+                        <a:ln>
+                          <a:headEnd type="triangle"/>
+                          <a:tailEnd type="triangle"/>
+                        </a:ln>
+                      </wps:spPr>
+                      <wps:style>
+                        <a:lnRef idx="1">
+                          <a:schemeClr val="accent1"/>
+                        </a:lnRef>
+                        <a:fillRef idx="0">
+                          <a:schemeClr val="accent1"/>
+                        </a:fillRef>
+                        <a:effectRef idx="0">
+                          <a:schemeClr val="accent1"/>
+                        </a:effectRef>
+                        <a:fontRef idx="minor">
+                          <a:schemeClr val="tx1"/>
+                        </a:fontRef>
+                      </wps:style>
+                      <wps:bodyPr/>
+                    </wps:wsp>
+                  </a:graphicData>
+                </a:graphic>
+              </wp:anchor>
+            </w:drawing>
+          </mc:Choice>
+          <mc:Fallback>
+            <w:pict>
+              <v:shape w14:anchorId="47CDC24E" id="直线箭头连接符 43" o:spid="_x0000_s1026" type="#_x0000_t32" style="position:absolute;left:0;text-align:left;margin-left:115.05pt;margin-top:89.55pt;width:143.2pt;height:0;z-index:251699200;visibility:visible;mso-wrap-style:square;mso-wrap-distance-left:9pt;mso-wrap-distance-top:0;mso-wrap-distance-right:9pt;mso-wrap-distance-bottom:0;mso-position-horizontal:absolute;mso-position-horizontal-relative:text;mso-position-vertical:absolute;mso-position-vertical-relative:text" o:gfxdata="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" strokecolor="#4472c4 [3204]" strokeweight=".5pt">
+                <v:stroke startarrow="block" endarrow="block" joinstyle="miter"/>
+              </v:shape>
+            </w:pict>
+          </mc:Fallback>
+        </mc:AlternateContent>
+      </w:r>
+      <w:r>
+        <w:rPr>
+          <w:rFonts w:hint="eastAsia"/>
+          <w:noProof/>
+          <w:sz w:val="24"/>
+        </w:rPr>
+        <mc:AlternateContent>
+          <mc:Choice Requires="wps">
+            <w:drawing>
+              <wp:anchor distT="0" distB="0" distL="114300" distR="114300" simplePos="0" relativeHeight="251698176" behindDoc="0" locked="0" layoutInCell="1" allowOverlap="1" wp14:anchorId="1E1AA5FB" wp14:editId="7F5E451A">
+                <wp:simplePos x="0" y="0"/>
+                <wp:positionH relativeFrom="column">
+                  <wp:posOffset>982345</wp:posOffset>
+                </wp:positionH>
+                <wp:positionV relativeFrom="paragraph">
+                  <wp:posOffset>2009554</wp:posOffset>
+                </wp:positionV>
+                <wp:extent cx="476885" cy="267970"/>
+                <wp:effectExtent l="0" t="0" r="18415" b="11430"/>
+                <wp:wrapNone/>
+                <wp:docPr id="41" name="文本框 41"/>
+                <wp:cNvGraphicFramePr/>
+                <a:graphic xmlns:a="http://schemas.openxmlformats.org/drawingml/2006/main">
+                  <a:graphicData uri="http://schemas.microsoft.com/office/word/2010/wordprocessingShape">
+                    <wps:wsp>
+                      <wps:cNvSpPr txBox="1"/>
+                      <wps:spPr>
+                        <a:xfrm>
+                          <a:off x="0" y="0"/>
+                          <a:ext cx="476885" cy="267970"/>
+                        </a:xfrm>
+                        <a:prstGeom prst="rect">
+                          <a:avLst/>
+                        </a:prstGeom>
+                        <a:ln/>
+                      </wps:spPr>
+                      <wps:style>
+                        <a:lnRef idx="2">
+                          <a:schemeClr val="accent5"/>
+                        </a:lnRef>
+                        <a:fillRef idx="1">
+                          <a:schemeClr val="lt1"/>
+                        </a:fillRef>
+                        <a:effectRef idx="0">
+                          <a:schemeClr val="accent5"/>
+                        </a:effectRef>
+                        <a:fontRef idx="minor">
+                          <a:schemeClr val="dk1"/>
+                        </a:fontRef>
+                      </wps:style>
+                      <wps:txbx>
+                        <w:txbxContent>
+                          <w:p>
+                            <w:proofErr w:type="spellStart"/>
+                            <w:r>
+                              <w:rPr>
+                                <w:rFonts w:hint="eastAsia"/>
+                              </w:rPr>
+                              <w:t>cors</w:t>
+                            </w:r>
+                            <w:proofErr w:type="spellEnd"/>
+                          </w:p>
+                        </w:txbxContent>
+                      </wps:txbx>
+                      <wps:bodyPr rot="0" spcFirstLastPara="0" vertOverflow="overflow" horzOverflow="overflow" vert="horz" wrap="square" lIns="91440" tIns="45720" rIns="91440" bIns="45720" numCol="1" spcCol="0" rtlCol="0" fromWordArt="0" anchor="t" anchorCtr="0" forceAA="0" compatLnSpc="1">
+                        <a:prstTxWarp prst="textNoShape">
+                          <a:avLst/>
+                        </a:prstTxWarp>
+                        <a:noAutofit/>
+                      </wps:bodyPr>
+                    </wps:wsp>
+                  </a:graphicData>
+                </a:graphic>
+                <wp14:sizeRelH relativeFrom="margin">
+                  <wp14:pctWidth>0</wp14:pctWidth>
+                </wp14:sizeRelH>
+              </wp:anchor>
+            </w:drawing>
+          </mc:Choice>
+          <mc:Fallback>
+            <w:pict>
+              <v:shapetype w14:anchorId="1E1AA5FB" id="_x0000_t202" coordsize="21600,21600" o:spt="202" path="m,l,21600r21600,l21600,xe">
+                <v:stroke joinstyle="miter"/>
+                <v:path gradientshapeok="t" o:connecttype="rect"/>
+              </v:shapetype>
+              <v:shape id="文本框 41" o:spid="_x0000_s1026" type="#_x0000_t202" style="position:absolute;left:0;text-align:left;margin-left:77.35pt;margin-top:158.25pt;width:37.55pt;height:21.1pt;z-index:251698176;visibility:visible;mso-wrap-style:square;mso-width-percent:0;mso-wrap-distance-left:9pt;mso-wrap-distance-top:0;mso-wrap-distance-right:9pt;mso-wrap-distance-bottom:0;mso-position-horizontal:absolute;mso-position-horizontal-relative:text;mso-position-vertical:absolute;mso-position-vertical-relative:text;mso-width-percent:0;mso-width-relative:margin;v-text-anchor:top" o:gfxdata="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" fillcolor="white [3201]" strokecolor="#5b9bd5 [3208]" strokeweight="1pt">
+                <v:textbox>
+                  <w:txbxContent>
+                    <w:p>
+                      <w:proofErr w:type="spellStart"/>
+                      <w:r>
+                        <w:rPr>
+                          <w:rFonts w:hint="eastAsia"/>
+                        </w:rPr>
+                        <w:t>cors</w:t>
+                      </w:r>
+                      <w:proofErr w:type="spellEnd"/>
+                    </w:p>
+                  </w:txbxContent>
+                </v:textbox>
+              </v:shape>
+            </w:pict>
+          </mc:Fallback>
+        </mc:AlternateContent>
+      </w:r>
+      <w:r>
+        <w:rPr>
+          <w:rFonts w:hint="eastAsia"/>
+          <w:noProof/>
+          <w:sz w:val="24"/>
+        </w:rPr>
+        <mc:AlternateContent>
+          <mc:Choice Requires="wps">
+            <w:drawing>
+              <wp:anchor distT="0" distB="0" distL="114300" distR="114300" simplePos="0" relativeHeight="251673600" behindDoc="0" locked="0" layoutInCell="1" allowOverlap="1" wp14:anchorId="534EC4A1" wp14:editId="0FDA2B09">
+                <wp:simplePos x="0" y="0"/>
+                <wp:positionH relativeFrom="column">
+                  <wp:posOffset>345026</wp:posOffset>
+                </wp:positionH>
+                <wp:positionV relativeFrom="paragraph">
+                  <wp:posOffset>1788795</wp:posOffset>
+                </wp:positionV>
+                <wp:extent cx="852805" cy="267970"/>
+                <wp:effectExtent l="0" t="0" r="0" b="0"/>
+                <wp:wrapNone/>
+                <wp:docPr id="11" name="文本框 11"/>
+                <wp:cNvGraphicFramePr/>
+                <a:graphic xmlns:a="http://schemas.openxmlformats.org/drawingml/2006/main">
+                  <a:graphicData uri="http://schemas.microsoft.com/office/word/2010/wordprocessingShape">
+                    <wps:wsp>
+                      <wps:cNvSpPr txBox="1"/>
+                      <wps:spPr>
+                        <a:xfrm>
+                          <a:off x="0" y="0"/>
+                          <a:ext cx="852805" cy="267970"/>
+                        </a:xfrm>
+                        <a:prstGeom prst="rect">
+                          <a:avLst/>
+                        </a:prstGeom>
+                        <a:solidFill>
+                          <a:schemeClr val="lt1"/>
+                        </a:solidFill>
+                        <a:ln w="6350">
+                          <a:noFill/>
+                        </a:ln>
+                      </wps:spPr>
+                      <wps:txbx>
+                        <w:txbxContent>
+                          <w:p>
+                            <w:proofErr w:type="spellStart"/>
+                            <w:r>
+                              <w:rPr>
+                                <w:rFonts w:hint="eastAsia"/>
+                              </w:rPr>
+                              <w:t>springboot</w:t>
+                            </w:r>
+                            <w:proofErr w:type="spellEnd"/>
+                            <w:r>
+                              <w:rPr>
+                                <w:noProof/>
+                              </w:rPr>
+                              <w:drawing>
+                                <wp:inline distT="0" distB="0" distL="0" distR="0" wp14:anchorId="0AF2E90B" wp14:editId="23E308E4">
+                                  <wp:extent cx="503555" cy="170180"/>
+                                  <wp:effectExtent l="0" t="0" r="4445" b="0"/>
+                                  <wp:docPr id="27" name="图片 27"/>
+                                  <wp:cNvGraphicFramePr>
+                                    <a:graphicFrameLocks xmlns:a="http://schemas.openxmlformats.org/drawingml/2006/main" noChangeAspect="1"/>
+                                  </wp:cNvGraphicFramePr>
+                                  <a:graphic xmlns:a="http://schemas.openxmlformats.org/drawingml/2006/main">
+                                    <a:graphicData uri="http://schemas.openxmlformats.org/drawingml/2006/picture">
+                                      <pic:pic xmlns:pic="http://schemas.openxmlformats.org/drawingml/2006/picture">
+                                        <pic:nvPicPr>
+                                          <pic:cNvPr id="1" name=""/>
+                                          <pic:cNvPicPr/>
+                                        </pic:nvPicPr>
+                                        <pic:blipFill>
+                                          <a:blip r:embed="rId5"/>
+                                          <a:stretch>
+                                            <a:fillRect/>
+                                          </a:stretch>
+                                        </pic:blipFill>
+                                        <pic:spPr>
+                                          <a:xfrm>
+                                            <a:off x="0" y="0"/>
+                                            <a:ext cx="503555" cy="170180"/>
+                                          </a:xfrm>
+                                          <a:prstGeom prst="rect">
+                                            <a:avLst/>
+                                          </a:prstGeom>
+                                        </pic:spPr>
+                                      </pic:pic>
+                                    </a:graphicData>
+                                  </a:graphic>
+                                </wp:inline>
+                              </w:drawing>
+                            </w:r>
+                          </w:p>
+                        </w:txbxContent>
+                      </wps:txbx>
+                      <wps:bodyPr rot="0" spcFirstLastPara="0" vertOverflow="overflow" horzOverflow="overflow" vert="horz" wrap="square" lIns="91440" tIns="45720" rIns="91440" bIns="45720" numCol="1" spcCol="0" rtlCol="0" fromWordArt="0" anchor="t" anchorCtr="0" forceAA="0" compatLnSpc="1">
+                        <a:prstTxWarp prst="textNoShape">
+                          <a:avLst/>
+                        </a:prstTxWarp>
+                        <a:noAutofit/>
+                      </wps:bodyPr>
+                    </wps:wsp>
+                  </a:graphicData>
+                </a:graphic>
+                <wp14:sizeRelH relativeFrom="margin">
+                  <wp14:pctWidth>0</wp14:pctWidth>
+                </wp14:sizeRelH>
+              </wp:anchor>
+            </w:drawing>
+          </mc:Choice>
+          <mc:Fallback>
+            <w:pict>
+              <v:shape w14:anchorId="534EC4A1" id="文本框 11" o:spid="_x0000_s1027" type="#_x0000_t202" style="position:absolute;left:0;text-align:left;margin-left:27.15pt;margin-top:140.85pt;width:67.15pt;height:21.1pt;z-index:251673600;visibility:visible;mso-wrap-style:square;mso-width-percent:0;mso-wrap-distance-left:9pt;mso-wrap-distance-top:0;mso-wrap-distance-right:9pt;mso-wrap-distance-bottom:0;mso-position-horizontal:absolute;mso-position-horizontal-relative:text;mso-position-vertical:absolute;mso-position-vertical-relative:text;mso-width-percent:0;mso-width-relative:margin;v-text-anchor:top" o:gfxdata="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" fillcolor="white [3201]" stroked="f" strokeweight=".5pt">
+                <v:textbox>
+                  <w:txbxContent>
+                    <w:p>
+                      <w:proofErr w:type="spellStart"/>
+                      <w:r>
+                        <w:rPr>
+                          <w:rFonts w:hint="eastAsia"/>
+                        </w:rPr>
+                        <w:t>springboot</w:t>
+                      </w:r>
+                      <w:proofErr w:type="spellEnd"/>
+                      <w:r>
+                        <w:rPr>
+                          <w:noProof/>
+                        </w:rPr>
+                        <w:drawing>
+                          <wp:inline distT="0" distB="0" distL="0" distR="0" wp14:anchorId="0AF2E90B" wp14:editId="23E308E4">
+                            <wp:extent cx="503555" cy="170180"/>
+                            <wp:effectExtent l="0" t="0" r="4445" b="0"/>
+                            <wp:docPr id="27" name="图片 27"/>
+                            <wp:cNvGraphicFramePr>
+                              <a:graphicFrameLocks xmlns:a="http://schemas.openxmlformats.org/drawingml/2006/main" noChangeAspect="1"/>
+                            </wp:cNvGraphicFramePr>
+                            <a:graphic xmlns:a="http://schemas.openxmlformats.org/drawingml/2006/main">
+                              <a:graphicData uri="http://schemas.openxmlformats.org/drawingml/2006/picture">
+                                <pic:pic xmlns:pic="http://schemas.openxmlformats.org/drawingml/2006/picture">
+                                  <pic:nvPicPr>
+                                    <pic:cNvPr id="1" name=""/>
+                                    <pic:cNvPicPr/>
+                                  </pic:nvPicPr>
+                                  <pic:blipFill>
+                                    <a:blip r:embed="rId5"/>
+                                    <a:stretch>
+                                      <a:fillRect/>
+                                    </a:stretch>
+                                  </pic:blipFill>
+                                  <pic:spPr>
+                                    <a:xfrm>
+                                      <a:off x="0" y="0"/>
+                                      <a:ext cx="503555" cy="170180"/>
+                                    </a:xfrm>
+                                    <a:prstGeom prst="rect">
+                                      <a:avLst/>
+                                    </a:prstGeom>
+                                  </pic:spPr>
+                                </pic:pic>
+                              </a:graphicData>
+                            </a:graphic>
+                          </wp:inline>
+                        </w:drawing>
+                      </w:r>
+                    </w:p>
+                  </w:txbxContent>
+                </v:textbox>
+              </v:shape>
+            </w:pict>
+          </mc:Fallback>
+        </mc:AlternateContent>
+      </w:r>
+      <w:r>
+        <w:rPr>
+          <w:rFonts w:hint="eastAsia"/>
+          <w:noProof/>
+          <w:sz w:val="24"/>
+        </w:rPr>
+        <mc:AlternateContent>
+          <mc:Choice Requires="wps">
+            <w:drawing>
+              <wp:anchor distT="0" distB="0" distL="114300" distR="114300" simplePos="0" relativeHeight="251672576" behindDoc="0" locked="0" layoutInCell="1" allowOverlap="1">
+                <wp:simplePos x="0" y="0"/>
+                <wp:positionH relativeFrom="column">
+                  <wp:posOffset>327467</wp:posOffset>
+                </wp:positionH>
+                <wp:positionV relativeFrom="paragraph">
+                  <wp:posOffset>1763174</wp:posOffset>
+                </wp:positionV>
+                <wp:extent cx="1212215" cy="895653"/>
+                <wp:effectExtent l="0" t="0" r="6985" b="19050"/>
+                <wp:wrapNone/>
+                <wp:docPr id="14" name="矩形 14"/>
+                <wp:cNvGraphicFramePr/>
+                <a:graphic xmlns:a="http://schemas.openxmlformats.org/drawingml/2006/main">
+                  <a:graphicData uri="http://schemas.microsoft.com/office/word/2010/wordprocessingShape">
+                    <wps:wsp>
+                      <wps:cNvSpPr/>
+                      <wps:spPr>
+                        <a:xfrm>
+                          <a:off x="0" y="0"/>
+                          <a:ext cx="1212215" cy="895653"/>
+                        </a:xfrm>
+                        <a:prstGeom prst="rect">
+                          <a:avLst/>
+                        </a:prstGeom>
+                      </wps:spPr>
+                      <wps:style>
+                        <a:lnRef idx="2">
+                          <a:schemeClr val="accent5"/>
+                        </a:lnRef>
+                        <a:fillRef idx="1">
+                          <a:schemeClr val="lt1"/>
+                        </a:fillRef>
+                        <a:effectRef idx="0">
+                          <a:schemeClr val="accent5"/>
+                        </a:effectRef>
+                        <a:fontRef idx="minor">
+                          <a:schemeClr val="dk1"/>
+                        </a:fontRef>
+                      </wps:style>
+                      <wps:bodyPr rot="0" spcFirstLastPara="0" vertOverflow="overflow" horzOverflow="overflow" vert="horz" wrap="square" lIns="91440" tIns="45720" rIns="91440" bIns="45720" numCol="1" spcCol="0" rtlCol="0" fromWordArt="0" anchor="ctr" anchorCtr="0" forceAA="0" compatLnSpc="1">
+                        <a:prstTxWarp prst="textNoShape">
+                          <a:avLst/>
+                        </a:prstTxWarp>
+                        <a:noAutofit/>
+                      </wps:bodyPr>
+                    </wps:wsp>
+                  </a:graphicData>
+                </a:graphic>
+                <wp14:sizeRelV relativeFrom="margin">
+                  <wp14:pctHeight>0</wp14:pctHeight>
+                </wp14:sizeRelV>
+              </wp:anchor>
+            </w:drawing>
+          </mc:Choice>
+          <mc:Fallback>
+            <w:pict>
+              <v:rect w14:anchorId="79931B77" id="矩形 14" o:spid="_x0000_s1026" style="position:absolute;left:0;text-align:left;margin-left:25.8pt;margin-top:138.85pt;width:95.45pt;height:70.5pt;z-index:251672576;visibility:visible;mso-wrap-style:square;mso-height-percent:0;mso-wrap-distance-left:9pt;mso-wrap-distance-top:0;mso-wrap-distance-right:9pt;mso-wrap-distance-bottom:0;mso-position-horizontal:absolute;mso-position-horizontal-relative:text;mso-position-vertical:absolute;mso-position-vertical-relative:text;mso-height-percent:0;mso-height-relative:margin;v-text-anchor:middle" o:gfxdata="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" fillcolor="white [3201]" strokecolor="#5b9bd5 [3208]" strokeweight="1pt"/>
+            </w:pict>
+          </mc:Fallback>
+        </mc:AlternateContent>
+      </w:r>
+      <w:r>
+        <w:rPr>
+          <w:rFonts w:hint="eastAsia"/>
+          <w:noProof/>
+          <w:sz w:val="24"/>
+        </w:rPr>
+        <mc:AlternateContent>
+          <mc:Choice Requires="wps">
+            <w:drawing>
+              <wp:anchor distT="0" distB="0" distL="114300" distR="114300" simplePos="0" relativeHeight="251684864" behindDoc="0" locked="0" layoutInCell="1" allowOverlap="1">
+                <wp:simplePos x="0" y="0"/>
+                <wp:positionH relativeFrom="column">
+                  <wp:posOffset>1181819</wp:posOffset>
+                </wp:positionH>
+                <wp:positionV relativeFrom="paragraph">
+                  <wp:posOffset>2498696</wp:posOffset>
+                </wp:positionV>
+                <wp:extent cx="807030" cy="45719"/>
+                <wp:effectExtent l="0" t="63500" r="0" b="43815"/>
+                <wp:wrapNone/>
+                <wp:docPr id="24" name="直线箭头连接符 24"/>
+                <wp:cNvGraphicFramePr/>
+                <a:graphic xmlns:a="http://schemas.openxmlformats.org/drawingml/2006/main">
+                  <a:graphicData uri="http://schemas.microsoft.com/office/word/2010/wordprocessingShape">
+                    <wps:wsp>
+                      <wps:cNvCnPr/>
+                      <wps:spPr>
+                        <a:xfrm flipV="1">
+                          <a:off x="0" y="0"/>
+                          <a:ext cx="807030" cy="45719"/>
+                        </a:xfrm>
+                        <a:prstGeom prst="straightConnector1">
+                          <a:avLst/>
+                        </a:prstGeom>
+                        <a:ln>
+                          <a:tailEnd type="triangle"/>
+                        </a:ln>
+                      </wps:spPr>
+                      <wps:style>
+                        <a:lnRef idx="1">
+                          <a:schemeClr val="accent1"/>
+                        </a:lnRef>
+                        <a:fillRef idx="0">
+                          <a:schemeClr val="accent1"/>
+                        </a:fillRef>
+                        <a:effectRef idx="0">
+                          <a:schemeClr val="accent1"/>
+                        </a:effectRef>
+                        <a:fontRef idx="minor">
+                          <a:schemeClr val="tx1"/>
+                        </a:fontRef>
+                      </wps:style>
+                      <wps:bodyPr/>
+                    </wps:wsp>
+                  </a:graphicData>
+                </a:graphic>
+                <wp14:sizeRelH relativeFrom="margin">
+                  <wp14:pctWidth>0</wp14:pctWidth>
+                </wp14:sizeRelH>
+                <wp14:sizeRelV relativeFrom="margin">
+                  <wp14:pctHeight>0</wp14:pctHeight>
+                </wp14:sizeRelV>
+              </wp:anchor>
+            </w:drawing>
+          </mc:Choice>
+          <mc:Fallback>
+            <w:pict>
+              <v:shape w14:anchorId="183B494A" id="直线箭头连接符 24" o:spid="_x0000_s1026" type="#_x0000_t32" style="position:absolute;left:0;text-align:left;margin-left:93.05pt;margin-top:196.75pt;width:63.55pt;height:3.6pt;flip:y;z-index:251684864;visibility:visible;mso-wrap-style:square;mso-width-percent:0;mso-height-percent:0;mso-wrap-distance-left:9pt;mso-wrap-distance-top:0;mso-wrap-distance-right:9pt;mso-wrap-distance-bottom:0;mso-position-horizontal:absolute;mso-position-horizontal-relative:text;mso-position-vertical:absolute;mso-position-vertical-relative:text;mso-width-percent:0;mso-height-percent:0;mso-width-relative:margin;mso-height-relative:margin" o:gfxdata="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" strokecolor="#4472c4 [3204]" strokeweight=".5pt">
+                <v:stroke endarrow="block" joinstyle="miter"/>
+              </v:shape>
+            </w:pict>
+          </mc:Fallback>
+        </mc:AlternateContent>
+      </w:r>
+      <w:r>
+        <w:rPr>
+          <w:rFonts w:hint="eastAsia"/>
+          <w:noProof/>
+          <w:sz w:val="24"/>
+        </w:rPr>
+        <mc:AlternateContent>
+          <mc:Choice Requires="wps">
+            <w:drawing>
+              <wp:anchor distT="0" distB="0" distL="114300" distR="114300" simplePos="0" relativeHeight="251674624" behindDoc="0" locked="0" layoutInCell="1" allowOverlap="1">
+                <wp:simplePos x="0" y="0"/>
+                <wp:positionH relativeFrom="column">
+                  <wp:posOffset>365153</wp:posOffset>
+                </wp:positionH>
+                <wp:positionV relativeFrom="paragraph">
+                  <wp:posOffset>2309495</wp:posOffset>
+                </wp:positionV>
+                <wp:extent cx="814070" cy="297180"/>
+                <wp:effectExtent l="0" t="0" r="11430" b="7620"/>
+                <wp:wrapNone/>
+                <wp:docPr id="15" name="矩形 15"/>
+                <wp:cNvGraphicFramePr/>
+                <a:graphic xmlns:a="http://schemas.openxmlformats.org/drawingml/2006/main">
+                  <a:graphicData uri="http://schemas.microsoft.com/office/word/2010/wordprocessingShape">
+                    <wps:wsp>
+                      <wps:cNvSpPr/>
+                      <wps:spPr>
+                        <a:xfrm>
+                          <a:off x="0" y="0"/>
+                          <a:ext cx="814070" cy="297180"/>
+                        </a:xfrm>
+                        <a:prstGeom prst="rect">
+                          <a:avLst/>
+                        </a:prstGeom>
+                      </wps:spPr>
+                      <wps:style>
+                        <a:lnRef idx="2">
+                          <a:schemeClr val="accent5"/>
+                        </a:lnRef>
+                        <a:fillRef idx="1">
+                          <a:schemeClr val="lt1"/>
+                        </a:fillRef>
+                        <a:effectRef idx="0">
+                          <a:schemeClr val="accent5"/>
+                        </a:effectRef>
+                        <a:fontRef idx="minor">
+                          <a:schemeClr val="dk1"/>
+                        </a:fontRef>
+                      </wps:style>
+                      <wps:bodyPr rot="0" spcFirstLastPara="0" vertOverflow="overflow" horzOverflow="overflow" vert="horz" wrap="square" lIns="91440" tIns="45720" rIns="91440" bIns="45720" numCol="1" spcCol="0" rtlCol="0" fromWordArt="0" anchor="ctr" anchorCtr="0" forceAA="0" compatLnSpc="1">
+                        <a:prstTxWarp prst="textNoShape">
+                          <a:avLst/>
+                        </a:prstTxWarp>
+                        <a:noAutofit/>
+                      </wps:bodyPr>
+                    </wps:wsp>
+                  </a:graphicData>
+                </a:graphic>
+                <wp14:sizeRelH relativeFrom="margin">
+                  <wp14:pctWidth>0</wp14:pctWidth>
+                </wp14:sizeRelH>
+                <wp14:sizeRelV relativeFrom="margin">
+                  <wp14:pctHeight>0</wp14:pctHeight>
+                </wp14:sizeRelV>
+              </wp:anchor>
+            </w:drawing>
+          </mc:Choice>
+          <mc:Fallback>
+            <w:pict>
+              <v:rect w14:anchorId="35C2E918" id="矩形 15" o:spid="_x0000_s1026" style="position:absolute;left:0;text-align:left;margin-left:28.75pt;margin-top:181.85pt;width:64.1pt;height:23.4pt;z-index:251674624;visibility:visible;mso-wrap-style:square;mso-width-percent:0;mso-height-percent:0;mso-wrap-distance-left:9pt;mso-wrap-distance-top:0;mso-wrap-distance-right:9pt;mso-wrap-distance-bottom:0;mso-position-horizontal:absolute;mso-position-horizontal-relative:text;mso-position-vertical:absolute;mso-position-vertical-relative:text;mso-width-percent:0;mso-height-percent:0;mso-width-relative:margin;mso-height-relative:margin;v-text-anchor:middle" o:gfxdata="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" fillcolor="white [3201]" strokecolor="#5b9bd5 [3208]" strokeweight="1pt"/>
+            </w:pict>
+          </mc:Fallback>
+        </mc:AlternateContent>
+      </w:r>
+      <w:r>
+        <w:rPr>
+          <w:rFonts w:hint="eastAsia"/>
+          <w:noProof/>
+          <w:sz w:val="24"/>
+        </w:rPr>
+        <mc:AlternateContent>
+          <mc:Choice Requires="wps">
+            <w:drawing>
+              <wp:anchor distT="0" distB="0" distL="114300" distR="114300" simplePos="0" relativeHeight="251682816" behindDoc="0" locked="0" layoutInCell="1" allowOverlap="1" wp14:anchorId="491E1D7D" wp14:editId="235E16C2">
+                <wp:simplePos x="0" y="0"/>
+                <wp:positionH relativeFrom="column">
+                  <wp:posOffset>392844</wp:posOffset>
+                </wp:positionH>
+                <wp:positionV relativeFrom="paragraph">
+                  <wp:posOffset>2339340</wp:posOffset>
+                </wp:positionV>
+                <wp:extent cx="793750" cy="267970"/>
+                <wp:effectExtent l="0" t="0" r="6350" b="0"/>
+                <wp:wrapNone/>
+                <wp:docPr id="21" name="文本框 21"/>
+                <wp:cNvGraphicFramePr/>
+                <a:graphic xmlns:a="http://schemas.openxmlformats.org/drawingml/2006/main">
+                  <a:graphicData uri="http://schemas.microsoft.com/office/word/2010/wordprocessingShape">
+                    <wps:wsp>
+                      <wps:cNvSpPr txBox="1"/>
+                      <wps:spPr>
+                        <a:xfrm>
+                          <a:off x="0" y="0"/>
+                          <a:ext cx="793750" cy="267970"/>
+                        </a:xfrm>
+                        <a:prstGeom prst="rect">
+                          <a:avLst/>
+                        </a:prstGeom>
+                        <a:solidFill>
+                          <a:schemeClr val="lt1"/>
+                        </a:solidFill>
+                        <a:ln w="6350">
+                          <a:noFill/>
+                        </a:ln>
+                      </wps:spPr>
+                      <wps:txbx>
+                        <w:txbxContent>
+                          <w:p>
+                            <w:r>
+                              <w:rPr>
+                                <w:rFonts w:hint="eastAsia"/>
+                              </w:rPr>
+                              <w:t>Hibernate</w:t>
+                            </w:r>
+                          </w:p>
+                        </w:txbxContent>
+                      </wps:txbx>
+                      <wps:bodyPr rot="0" spcFirstLastPara="0" vertOverflow="overflow" horzOverflow="overflow" vert="horz" wrap="square" lIns="91440" tIns="45720" rIns="91440" bIns="45720" numCol="1" spcCol="0" rtlCol="0" fromWordArt="0" anchor="t" anchorCtr="0" forceAA="0" compatLnSpc="1">
+                        <a:prstTxWarp prst="textNoShape">
+                          <a:avLst/>
+                        </a:prstTxWarp>
+                        <a:noAutofit/>
+                      </wps:bodyPr>
+                    </wps:wsp>
+                  </a:graphicData>
+                </a:graphic>
+                <wp14:sizeRelH relativeFrom="margin">
+                  <wp14:pctWidth>0</wp14:pctWidth>
+                </wp14:sizeRelH>
+              </wp:anchor>
+            </w:drawing>
+          </mc:Choice>
+          <mc:Fallback>
+            <w:pict>
+              <v:shape w14:anchorId="491E1D7D" id="文本框 21" o:spid="_x0000_s1028" type="#_x0000_t202" style="position:absolute;left:0;text-align:left;margin-left:30.95pt;margin-top:184.2pt;width:62.5pt;height:21.1pt;z-index:251682816;visibility:visible;mso-wrap-style:square;mso-width-percent:0;mso-wrap-distance-left:9pt;mso-wrap-distance-top:0;mso-wrap-distance-right:9pt;mso-wrap-distance-bottom:0;mso-position-horizontal:absolute;mso-position-horizontal-relative:text;mso-position-vertical:absolute;mso-position-vertical-relative:text;mso-width-percent:0;mso-width-relative:margin;v-text-anchor:top" o:gfxdata="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" fillcolor="white [3201]" stroked="f" strokeweight=".5pt">
+                <v:textbox>
+                  <w:txbxContent>
+                    <w:p>
+                      <w:r>
+                        <w:rPr>
+                          <w:rFonts w:hint="eastAsia"/>
+                        </w:rPr>
+                        <w:t>Hibernate</w:t>
+                      </w:r>
+                    </w:p>
+                  </w:txbxContent>
+                </v:textbox>
+              </v:shape>
+            </w:pict>
+          </mc:Fallback>
+        </mc:AlternateContent>
+      </w:r>
+      <w:r>
+        <w:rPr>
+          <w:rFonts w:hint="eastAsia"/>
+          <w:noProof/>
+          <w:sz w:val="24"/>
+        </w:rPr>
+        <mc:AlternateContent>
+          <mc:Choice Requires="wps">
+            <w:drawing>
+              <wp:anchor distT="0" distB="0" distL="114300" distR="114300" simplePos="0" relativeHeight="251696128" behindDoc="0" locked="0" layoutInCell="1" allowOverlap="1">
+                <wp:simplePos x="0" y="0"/>
+                <wp:positionH relativeFrom="column">
+                  <wp:posOffset>1012411</wp:posOffset>
+                </wp:positionH>
+                <wp:positionV relativeFrom="paragraph">
+                  <wp:posOffset>997585</wp:posOffset>
+                </wp:positionV>
+                <wp:extent cx="466780" cy="267970"/>
+                <wp:effectExtent l="0" t="0" r="15875" b="11430"/>
+                <wp:wrapNone/>
+                <wp:docPr id="40" name="文本框 40"/>
+                <wp:cNvGraphicFramePr/>
+                <a:graphic xmlns:a="http://schemas.openxmlformats.org/drawingml/2006/main">
+                  <a:graphicData uri="http://schemas.microsoft.com/office/word/2010/wordprocessingShape">
+                    <wps:wsp>
+                      <wps:cNvSpPr txBox="1"/>
+                      <wps:spPr>
+                        <a:xfrm>
+                          <a:off x="0" y="0"/>
+                          <a:ext cx="466780" cy="267970"/>
+                        </a:xfrm>
+                        <a:prstGeom prst="rect">
+                          <a:avLst/>
+                        </a:prstGeom>
+                        <a:ln/>
+                      </wps:spPr>
+                      <wps:style>
+                        <a:lnRef idx="2">
+                          <a:schemeClr val="accent5"/>
+                        </a:lnRef>
+                        <a:fillRef idx="1">
+                          <a:schemeClr val="lt1"/>
+                        </a:fillRef>
+                        <a:effectRef idx="0">
+                          <a:schemeClr val="accent5"/>
+                        </a:effectRef>
+                        <a:fontRef idx="minor">
+                          <a:schemeClr val="dk1"/>
+                        </a:fontRef>
+                      </wps:style>
+                      <wps:txbx>
+                        <w:txbxContent>
+                          <w:p>
+                            <w:proofErr w:type="spellStart"/>
+                            <w:r>
+                              <w:rPr>
+                                <w:rFonts w:hint="eastAsia"/>
+                              </w:rPr>
+                              <w:t>cors</w:t>
+                            </w:r>
+                            <w:proofErr w:type="spellEnd"/>
+                          </w:p>
+                        </w:txbxContent>
+                      </wps:txbx>
+                      <wps:bodyPr rot="0" spcFirstLastPara="0" vertOverflow="overflow" horzOverflow="overflow" vert="horz" wrap="square" lIns="91440" tIns="45720" rIns="91440" bIns="45720" numCol="1" spcCol="0" rtlCol="0" fromWordArt="0" anchor="t" anchorCtr="0" forceAA="0" compatLnSpc="1">
+                        <a:prstTxWarp prst="textNoShape">
+                          <a:avLst/>
+                        </a:prstTxWarp>
+                        <a:noAutofit/>
+                      </wps:bodyPr>
+                    </wps:wsp>
+                  </a:graphicData>
+                </a:graphic>
+                <wp14:sizeRelH relativeFrom="margin">
+                  <wp14:pctWidth>0</wp14:pctWidth>
+                </wp14:sizeRelH>
+              </wp:anchor>
+            </w:drawing>
+          </mc:Choice>
+          <mc:Fallback>
+            <w:pict>
+              <v:shape id="文本框 40" o:spid="_x0000_s1029" type="#_x0000_t202" style="position:absolute;left:0;text-align:left;margin-left:79.7pt;margin-top:78.55pt;width:36.75pt;height:21.1pt;z-index:251696128;visibility:visible;mso-wrap-style:square;mso-width-percent:0;mso-wrap-distance-left:9pt;mso-wrap-distance-top:0;mso-wrap-distance-right:9pt;mso-wrap-distance-bottom:0;mso-position-horizontal:absolute;mso-position-horizontal-relative:text;mso-position-vertical:absolute;mso-position-vertical-relative:text;mso-width-percent:0;mso-width-relative:margin;v-text-anchor:top" o:gfxdata="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" fillcolor="white [3201]" strokecolor="#5b9bd5 [3208]" strokeweight="1pt">
+                <v:textbox>
+                  <w:txbxContent>
+                    <w:p>
+                      <w:proofErr w:type="spellStart"/>
+                      <w:r>
+                        <w:rPr>
+                          <w:rFonts w:hint="eastAsia"/>
+                        </w:rPr>
+                        <w:t>cors</w:t>
+                      </w:r>
+                      <w:proofErr w:type="spellEnd"/>
+                    </w:p>
+                  </w:txbxContent>
+                </v:textbox>
+              </v:shape>
+            </w:pict>
+          </mc:Fallback>
+        </mc:AlternateContent>
+      </w:r>
+      <w:r>
+        <w:rPr>
+          <w:rFonts w:hint="eastAsia"/>
+          <w:noProof/>
+          <w:sz w:val="24"/>
+        </w:rPr>
+        <mc:AlternateContent>
+          <mc:Choice Requires="wps">
+            <w:drawing>
+              <wp:anchor distT="0" distB="0" distL="114300" distR="114300" simplePos="0" relativeHeight="251695104" behindDoc="0" locked="0" layoutInCell="1" allowOverlap="1">
+                <wp:simplePos x="0" y="0"/>
+                <wp:positionH relativeFrom="column">
+                  <wp:posOffset>3279775</wp:posOffset>
+                </wp:positionH>
+                <wp:positionV relativeFrom="paragraph">
+                  <wp:posOffset>2309523</wp:posOffset>
+                </wp:positionV>
+                <wp:extent cx="1033145" cy="307534"/>
+                <wp:effectExtent l="0" t="0" r="8255" b="10160"/>
+                <wp:wrapNone/>
+                <wp:docPr id="39" name="文本框 39"/>
+                <wp:cNvGraphicFramePr/>
+                <a:graphic xmlns:a="http://schemas.openxmlformats.org/drawingml/2006/main">
+                  <a:graphicData uri="http://schemas.microsoft.com/office/word/2010/wordprocessingShape">
+                    <wps:wsp>
+                      <wps:cNvSpPr txBox="1"/>
+                      <wps:spPr>
+                        <a:xfrm>
+                          <a:off x="0" y="0"/>
+                          <a:ext cx="1033145" cy="307534"/>
+                        </a:xfrm>
+                        <a:prstGeom prst="rect">
+                          <a:avLst/>
+                        </a:prstGeom>
+                        <a:ln/>
+                      </wps:spPr>
+                      <wps:style>
+                        <a:lnRef idx="2">
+                          <a:schemeClr val="accent1"/>
+                        </a:lnRef>
+                        <a:fillRef idx="1">
+                          <a:schemeClr val="lt1"/>
+                        </a:fillRef>
+                        <a:effectRef idx="0">
+                          <a:schemeClr val="accent1"/>
+                        </a:effectRef>
+                        <a:fontRef idx="minor">
+                          <a:schemeClr val="dk1"/>
+                        </a:fontRef>
+                      </wps:style>
+                      <wps:txbx>
+                        <w:txbxContent>
+                          <w:p>
+                            <w:proofErr w:type="spellStart"/>
+                            <w:r>
+                              <w:t>E</w:t>
+                            </w:r>
+                            <w:r>
+                              <w:rPr>
+                                <w:rFonts w:hint="eastAsia"/>
+                              </w:rPr>
+                              <w:t>charts</w:t>
+                            </w:r>
+                            <w:proofErr w:type="spellEnd"/>
+                          </w:p>
+                        </w:txbxContent>
+                      </wps:txbx>
+                      <wps:bodyPr rot="0" spcFirstLastPara="0" vertOverflow="overflow" horzOverflow="overflow" vert="horz" wrap="square" lIns="91440" tIns="45720" rIns="91440" bIns="45720" numCol="1" spcCol="0" rtlCol="0" fromWordArt="0" anchor="t" anchorCtr="0" forceAA="0" compatLnSpc="1">
+                        <a:prstTxWarp prst="textNoShape">
+                          <a:avLst/>
+                        </a:prstTxWarp>
+                        <a:noAutofit/>
+                      </wps:bodyPr>
+                    </wps:wsp>
+                  </a:graphicData>
+                </a:graphic>
+              </wp:anchor>
+            </w:drawing>
+          </mc:Choice>
+          <mc:Fallback>
+            <w:pict>
+              <v:shape id="文本框 39" o:spid="_x0000_s1030" type="#_x0000_t202" style="position:absolute;left:0;text-align:left;margin-left:258.25pt;margin-top:181.85pt;width:81.35pt;height:24.2pt;z-index:251695104;visibility:visible;mso-wrap-style:square;mso-wrap-distance-left:9pt;mso-wrap-distance-top:0;mso-wrap-distance-right:9pt;mso-wrap-distance-bottom:0;mso-position-horizontal:absolute;mso-position-horizontal-relative:text;mso-position-vertical:absolute;mso-position-vertical-relative:text;v-text-anchor:top" o:gfxdata="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" fillcolor="white [3201]" strokecolor="#4472c4 [3204]" strokeweight="1pt">
+                <v:textbox>
+                  <w:txbxContent>
+                    <w:p>
+                      <w:proofErr w:type="spellStart"/>
+                      <w:r>
+                        <w:t>E</w:t>
+                      </w:r>
+                      <w:r>
+                        <w:rPr>
+                          <w:rFonts w:hint="eastAsia"/>
+                        </w:rPr>
+                        <w:t>charts</w:t>
+                      </w:r>
+                      <w:proofErr w:type="spellEnd"/>
+                    </w:p>
+                  </w:txbxContent>
+                </v:textbox>
+              </v:shape>
+            </w:pict>
+          </mc:Fallback>
+        </mc:AlternateContent>
+      </w:r>
+      <w:r>
+        <w:rPr>
+          <w:rFonts w:hint="eastAsia"/>
+          <w:noProof/>
+          <w:sz w:val="24"/>
+        </w:rPr>
+        <mc:AlternateContent>
+          <mc:Choice Requires="wps">
+            <w:drawing>
+              <wp:anchor distT="0" distB="0" distL="114300" distR="114300" simplePos="0" relativeHeight="251693056" behindDoc="0" locked="0" layoutInCell="1" allowOverlap="1">
+                <wp:simplePos x="0" y="0"/>
+                <wp:positionH relativeFrom="column">
+                  <wp:posOffset>3279775</wp:posOffset>
+                </wp:positionH>
+                <wp:positionV relativeFrom="paragraph">
+                  <wp:posOffset>888282</wp:posOffset>
+                </wp:positionV>
+                <wp:extent cx="1033670" cy="387626"/>
+                <wp:effectExtent l="0" t="0" r="8255" b="19050"/>
+                <wp:wrapNone/>
+                <wp:docPr id="37" name="文本框 37"/>
+                <wp:cNvGraphicFramePr/>
+                <a:graphic xmlns:a="http://schemas.openxmlformats.org/drawingml/2006/main">
+                  <a:graphicData uri="http://schemas.microsoft.com/office/word/2010/wordprocessingShape">
+                    <wps:wsp>
+                      <wps:cNvSpPr txBox="1"/>
+                      <wps:spPr>
+                        <a:xfrm>
+                          <a:off x="0" y="0"/>
+                          <a:ext cx="1033670" cy="387626"/>
+                        </a:xfrm>
+                        <a:prstGeom prst="rect">
+                          <a:avLst/>
+                        </a:prstGeom>
+                        <a:ln/>
+                      </wps:spPr>
+                      <wps:style>
+                        <a:lnRef idx="2">
+                          <a:schemeClr val="accent1"/>
+                        </a:lnRef>
+                        <a:fillRef idx="1">
+                          <a:schemeClr val="lt1"/>
+                        </a:fillRef>
+                        <a:effectRef idx="0">
+                          <a:schemeClr val="accent1"/>
+                        </a:effectRef>
+                        <a:fontRef idx="minor">
+                          <a:schemeClr val="dk1"/>
+                        </a:fontRef>
+                      </wps:style>
+                      <wps:txbx>
+                        <w:txbxContent>
+                          <w:p>
+                            <w:r>
+                              <w:t>R</w:t>
+                            </w:r>
+                            <w:r>
+                              <w:rPr>
+                                <w:rFonts w:hint="eastAsia"/>
+                              </w:rPr>
+                              <w:t>eact</w:t>
+                            </w:r>
+                          </w:p>
+                        </w:txbxContent>
+                      </wps:txbx>
+                      <wps:bodyPr rot="0" spcFirstLastPara="0" vertOverflow="overflow" horzOverflow="overflow" vert="horz" wrap="square" lIns="91440" tIns="45720" rIns="91440" bIns="45720" numCol="1" spcCol="0" rtlCol="0" fromWordArt="0" anchor="t" anchorCtr="0" forceAA="0" compatLnSpc="1">
+                        <a:prstTxWarp prst="textNoShape">
+                          <a:avLst/>
+                        </a:prstTxWarp>
+                        <a:noAutofit/>
+                      </wps:bodyPr>
+                    </wps:wsp>
+                  </a:graphicData>
+                </a:graphic>
+                <wp14:sizeRelH relativeFrom="margin">
+                  <wp14:pctWidth>0</wp14:pctWidth>
+                </wp14:sizeRelH>
+                <wp14:sizeRelV relativeFrom="margin">
+                  <wp14:pctHeight>0</wp14:pctHeight>
+                </wp14:sizeRelV>
+              </wp:anchor>
+            </w:drawing>
+          </mc:Choice>
+          <mc:Fallback>
+            <w:pict>
+              <v:shape id="文本框 37" o:spid="_x0000_s1031" type="#_x0000_t202" style="position:absolute;left:0;text-align:left;margin-left:258.25pt;margin-top:69.95pt;width:81.4pt;height:30.5pt;z-index:251693056;visibility:visible;mso-wrap-style:square;mso-width-percent:0;mso-height-percent:0;mso-wrap-distance-left:9pt;mso-wrap-distance-top:0;mso-wrap-distance-right:9pt;mso-wrap-distance-bottom:0;mso-position-horizontal:absolute;mso-position-horizontal-relative:text;mso-position-vertical:absolute;mso-position-vertical-relative:text;mso-width-percent:0;mso-height-percent:0;mso-width-relative:margin;mso-height-relative:margin;v-text-anchor:top" o:gfxdata="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" fillcolor="white [3201]" strokecolor="#4472c4 [3204]" strokeweight="1pt">
+                <v:textbox>
+                  <w:txbxContent>
+                    <w:p>
+                      <w:r>
+                        <w:t>R</w:t>
+                      </w:r>
+                      <w:r>
+                        <w:rPr>
+                          <w:rFonts w:hint="eastAsia"/>
+                        </w:rPr>
+                        <w:t>eact</w:t>
+                      </w:r>
+                    </w:p>
+                  </w:txbxContent>
+                </v:textbox>
+              </v:shape>
+            </w:pict>
+          </mc:Fallback>
+        </mc:AlternateContent>
+      </w:r>
+      <w:r>
+        <w:rPr>
+          <w:rFonts w:hint="eastAsia"/>
+          <w:noProof/>
+          <w:sz w:val="24"/>
+        </w:rPr>
+        <mc:AlternateContent>
+          <mc:Choice Requires="wps">
+            <w:drawing>
+              <wp:anchor distT="0" distB="0" distL="114300" distR="114300" simplePos="0" relativeHeight="251694080" behindDoc="0" locked="0" layoutInCell="1" allowOverlap="1">
+                <wp:simplePos x="0" y="0"/>
+                <wp:positionH relativeFrom="column">
+                  <wp:posOffset>3279775</wp:posOffset>
+                </wp:positionH>
+                <wp:positionV relativeFrom="paragraph">
+                  <wp:posOffset>1435377</wp:posOffset>
+                </wp:positionV>
+                <wp:extent cx="1033145" cy="695740"/>
+                <wp:effectExtent l="0" t="0" r="8255" b="15875"/>
+                <wp:wrapNone/>
+                <wp:docPr id="38" name="文本框 38"/>
+                <wp:cNvGraphicFramePr/>
+                <a:graphic xmlns:a="http://schemas.openxmlformats.org/drawingml/2006/main">
+                  <a:graphicData uri="http://schemas.microsoft.com/office/word/2010/wordprocessingShape">
+                    <wps:wsp>
+                      <wps:cNvSpPr txBox="1"/>
+                      <wps:spPr>
+                        <a:xfrm>
+                          <a:off x="0" y="0"/>
+                          <a:ext cx="1033145" cy="695740"/>
+                        </a:xfrm>
+                        <a:prstGeom prst="rect">
+                          <a:avLst/>
+                        </a:prstGeom>
+                        <a:ln/>
+                      </wps:spPr>
+                      <wps:style>
+                        <a:lnRef idx="2">
+                          <a:schemeClr val="accent1"/>
+                        </a:lnRef>
+                        <a:fillRef idx="1">
+                          <a:schemeClr val="lt1"/>
+                        </a:fillRef>
+                        <a:effectRef idx="0">
+                          <a:schemeClr val="accent1"/>
+                        </a:effectRef>
+                        <a:fontRef idx="minor">
+                          <a:schemeClr val="dk1"/>
+                        </a:fontRef>
+                      </wps:style>
+                      <wps:txbx>
+                        <w:txbxContent>
+                          <w:p>
+                            <w:r>
+                              <w:rPr>
+                                <w:rFonts w:hint="eastAsia"/>
+                              </w:rPr>
+                              <w:t>Material</w:t>
+                            </w:r>
+                            <w:r>
+                              <w:t xml:space="preserve"> UI</w:t>
+                            </w:r>
+                          </w:p>
+                          <w:p>
+                            <w:r>
+                              <w:t>&amp;</w:t>
+                            </w:r>
+                          </w:p>
+                          <w:p>
+                            <w:r>
+                              <w:t>Bootstrap</w:t>
+                            </w:r>
+                          </w:p>
+                        </w:txbxContent>
+                      </wps:txbx>
+                      <wps:bodyPr rot="0" spcFirstLastPara="0" vertOverflow="overflow" horzOverflow="overflow" vert="horz" wrap="square" lIns="91440" tIns="45720" rIns="91440" bIns="45720" numCol="1" spcCol="0" rtlCol="0" fromWordArt="0" anchor="t" anchorCtr="0" forceAA="0" compatLnSpc="1">
+                        <a:prstTxWarp prst="textNoShape">
+                          <a:avLst/>
+                        </a:prstTxWarp>
+                        <a:noAutofit/>
+                      </wps:bodyPr>
+                    </wps:wsp>
+                  </a:graphicData>
+                </a:graphic>
+                <wp14:sizeRelV relativeFrom="margin">
+                  <wp14:pctHeight>0</wp14:pctHeight>
+                </wp14:sizeRelV>
+              </wp:anchor>
+            </w:drawing>
+          </mc:Choice>
+          <mc:Fallback>
+            <w:pict>
+              <v:shape id="文本框 38" o:spid="_x0000_s1032" type="#_x0000_t202" style="position:absolute;left:0;text-align:left;margin-left:258.25pt;margin-top:113pt;width:81.35pt;height:54.8pt;z-index:251694080;visibility:visible;mso-wrap-style:square;mso-height-percent:0;mso-wrap-distance-left:9pt;mso-wrap-distance-top:0;mso-wrap-distance-right:9pt;mso-wrap-distance-bottom:0;mso-position-horizontal:absolute;mso-position-horizontal-relative:text;mso-position-vertical:absolute;mso-position-vertical-relative:text;mso-height-percent:0;mso-height-relative:margin;v-text-anchor:top" o:gfxdata="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" fillcolor="white [3201]" strokecolor="#4472c4 [3204]" strokeweight="1pt">
+                <v:textbox>
+                  <w:txbxContent>
+                    <w:p>
+                      <w:r>
+                        <w:rPr>
+                          <w:rFonts w:hint="eastAsia"/>
+                        </w:rPr>
+                        <w:t>Material</w:t>
+                      </w:r>
+                      <w:r>
+                        <w:t xml:space="preserve"> UI</w:t>
+                      </w:r>
+                    </w:p>
+                    <w:p>
+                      <w:r>
+                        <w:t>&amp;</w:t>
+                      </w:r>
+                    </w:p>
+                    <w:p>
+                      <w:r>
+                        <w:t>Bootstrap</w:t>
+                      </w:r>
+                    </w:p>
+                  </w:txbxContent>
+                </v:textbox>
+              </v:shape>
+            </w:pict>
+          </mc:Fallback>
+        </mc:AlternateContent>
+      </w:r>
+      <w:r>
+        <w:rPr>
+          <w:rFonts w:hint="eastAsia"/>
+          <w:noProof/>
+          <w:sz w:val="24"/>
+        </w:rPr>
+        <mc:AlternateContent>
+          <mc:Choice Requires="wps">
+            <w:drawing>
+              <wp:anchor distT="0" distB="0" distL="114300" distR="114300" simplePos="0" relativeHeight="251683840" behindDoc="0" locked="0" layoutInCell="1" allowOverlap="1">
+                <wp:simplePos x="0" y="0"/>
+                <wp:positionH relativeFrom="column">
+                  <wp:posOffset>1460169</wp:posOffset>
+                </wp:positionH>
+                <wp:positionV relativeFrom="paragraph">
+                  <wp:posOffset>1514722</wp:posOffset>
+                </wp:positionV>
+                <wp:extent cx="527353" cy="614625"/>
+                <wp:effectExtent l="0" t="0" r="44450" b="33655"/>
+                <wp:wrapNone/>
+                <wp:docPr id="23" name="直线箭头连接符 23"/>
+                <wp:cNvGraphicFramePr/>
+                <a:graphic xmlns:a="http://schemas.openxmlformats.org/drawingml/2006/main">
+                  <a:graphicData uri="http://schemas.microsoft.com/office/word/2010/wordprocessingShape">
+                    <wps:wsp>
+                      <wps:cNvCnPr/>
+                      <wps:spPr>
+                        <a:xfrm>
+                          <a:off x="0" y="0"/>
+                          <a:ext cx="527353" cy="614625"/>
+                        </a:xfrm>
+                        <a:prstGeom prst="straightConnector1">
+                          <a:avLst/>
+                        </a:prstGeom>
+                        <a:ln>
+                          <a:tailEnd type="triangle"/>
+                        </a:ln>
+                      </wps:spPr>
+                      <wps:style>
+                        <a:lnRef idx="1">
+                          <a:schemeClr val="accent1"/>
+                        </a:lnRef>
+                        <a:fillRef idx="0">
+                          <a:schemeClr val="accent1"/>
+                        </a:fillRef>
+                        <a:effectRef idx="0">
+                          <a:schemeClr val="accent1"/>
+                        </a:effectRef>
+                        <a:fontRef idx="minor">
+                          <a:schemeClr val="tx1"/>
+                        </a:fontRef>
+                      </wps:style>
+                      <wps:bodyPr/>
+                    </wps:wsp>
+                  </a:graphicData>
+                </a:graphic>
+                <wp14:sizeRelH relativeFrom="margin">
+                  <wp14:pctWidth>0</wp14:pctWidth>
+                </wp14:sizeRelH>
+                <wp14:sizeRelV relativeFrom="margin">
+                  <wp14:pctHeight>0</wp14:pctHeight>
+                </wp14:sizeRelV>
+              </wp:anchor>
+            </w:drawing>
+          </mc:Choice>
+          <mc:Fallback>
+            <w:pict>
+              <v:shape w14:anchorId="1C929510" id="直线箭头连接符 23" o:spid="_x0000_s1026" type="#_x0000_t32" style="position:absolute;left:0;text-align:left;margin-left:114.95pt;margin-top:119.25pt;width:41.5pt;height:48.4pt;z-index:251683840;visibility:visible;mso-wrap-style:square;mso-width-percent:0;mso-height-percent:0;mso-wrap-distance-left:9pt;mso-wrap-distance-top:0;mso-wrap-distance-right:9pt;mso-wrap-distance-bottom:0;mso-position-horizontal:absolute;mso-position-horizontal-relative:text;mso-position-vertical:absolute;mso-position-vertical-relative:text;mso-width-percent:0;mso-height-percent:0;mso-width-relative:margin;mso-height-relative:margin" o:gfxdata="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" strokecolor="#4472c4 [3204]" strokeweight=".5pt">
+                <v:stroke endarrow="block" joinstyle="miter"/>
+              </v:shape>
+            </w:pict>
+          </mc:Fallback>
+        </mc:AlternateContent>
+      </w:r>
+      <w:r>
+        <w:rPr>
+          <w:rFonts w:hint="eastAsia"/>
+          <w:noProof/>
+          <w:sz w:val="24"/>
+        </w:rPr>
+        <mc:AlternateContent>
+          <mc:Choice Requires="wps">
+            <w:drawing>
+              <wp:anchor distT="0" distB="0" distL="114300" distR="114300" simplePos="0" relativeHeight="251680768" behindDoc="0" locked="0" layoutInCell="1" allowOverlap="1" wp14:anchorId="3EB8F62D" wp14:editId="58C8E481">
+                <wp:simplePos x="0" y="0"/>
+                <wp:positionH relativeFrom="column">
+                  <wp:posOffset>473130</wp:posOffset>
+                </wp:positionH>
+                <wp:positionV relativeFrom="paragraph">
+                  <wp:posOffset>1344792</wp:posOffset>
+                </wp:positionV>
+                <wp:extent cx="854572" cy="268357"/>
+                <wp:effectExtent l="0" t="0" r="0" b="0"/>
+                <wp:wrapNone/>
+                <wp:docPr id="18" name="文本框 18"/>
+                <wp:cNvGraphicFramePr/>
+                <a:graphic xmlns:a="http://schemas.openxmlformats.org/drawingml/2006/main">
+                  <a:graphicData uri="http://schemas.microsoft.com/office/word/2010/wordprocessingShape">
+                    <wps:wsp>
+                      <wps:cNvSpPr txBox="1"/>
+                      <wps:spPr>
+                        <a:xfrm>
+                          <a:off x="0" y="0"/>
+                          <a:ext cx="854572" cy="268357"/>
+                        </a:xfrm>
+                        <a:prstGeom prst="rect">
+                          <a:avLst/>
+                        </a:prstGeom>
+                        <a:solidFill>
+                          <a:schemeClr val="lt1"/>
+                        </a:solidFill>
+                        <a:ln w="6350">
+                          <a:noFill/>
+                        </a:ln>
+                      </wps:spPr>
+                      <wps:txbx>
+                        <w:txbxContent>
+                          <w:p>
+                            <w:proofErr w:type="spellStart"/>
+                            <w:r>
+                              <w:t>S</w:t>
+                            </w:r>
+                            <w:r>
+                              <w:rPr>
+                                <w:rFonts w:hint="eastAsia"/>
+                              </w:rPr>
+                              <w:t>qlalchemy</w:t>
+                            </w:r>
+                            <w:proofErr w:type="spellEnd"/>
+                          </w:p>
+                        </w:txbxContent>
+                      </wps:txbx>
+                      <wps:bodyPr rot="0" spcFirstLastPara="0" vertOverflow="overflow" horzOverflow="overflow" vert="horz" wrap="square" lIns="91440" tIns="45720" rIns="91440" bIns="45720" numCol="1" spcCol="0" rtlCol="0" fromWordArt="0" anchor="t" anchorCtr="0" forceAA="0" compatLnSpc="1">
+                        <a:prstTxWarp prst="textNoShape">
+                          <a:avLst/>
+                        </a:prstTxWarp>
+                        <a:noAutofit/>
+                      </wps:bodyPr>
+                    </wps:wsp>
+                  </a:graphicData>
+                </a:graphic>
+                <wp14:sizeRelH relativeFrom="margin">
+                  <wp14:pctWidth>0</wp14:pctWidth>
+                </wp14:sizeRelH>
+              </wp:anchor>
+            </w:drawing>
+          </mc:Choice>
+          <mc:Fallback>
+            <w:pict>
+              <v:shape w14:anchorId="3EB8F62D" id="文本框 18" o:spid="_x0000_s1033" type="#_x0000_t202" style="position:absolute;left:0;text-align:left;margin-left:37.25pt;margin-top:105.9pt;width:67.3pt;height:21.15pt;z-index:251680768;visibility:visible;mso-wrap-style:square;mso-width-percent:0;mso-wrap-distance-left:9pt;mso-wrap-distance-top:0;mso-wrap-distance-right:9pt;mso-wrap-distance-bottom:0;mso-position-horizontal:absolute;mso-position-horizontal-relative:text;mso-position-vertical:absolute;mso-position-vertical-relative:text;mso-width-percent:0;mso-width-relative:margin;v-text-anchor:top" o:gfxdata="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" fillcolor="white [3201]" stroked="f" strokeweight=".5pt">
+                <v:textbox>
+                  <w:txbxContent>
+                    <w:p>
+                      <w:proofErr w:type="spellStart"/>
+                      <w:r>
+                        <w:t>S</w:t>
+                      </w:r>
+                      <w:r>
+                        <w:rPr>
+                          <w:rFonts w:hint="eastAsia"/>
+                        </w:rPr>
+                        <w:t>qlalchemy</w:t>
+                      </w:r>
+                      <w:proofErr w:type="spellEnd"/>
+                    </w:p>
+                  </w:txbxContent>
+                </v:textbox>
+              </v:shape>
+            </w:pict>
+          </mc:Fallback>
+        </mc:AlternateContent>
+      </w:r>
+      <w:r>
+        <w:rPr>
+          <w:rFonts w:hint="eastAsia"/>
+          <w:noProof/>
+          <w:sz w:val="24"/>
+        </w:rPr>
+        <mc:AlternateContent>
+          <mc:Choice Requires="wps">
+            <w:drawing>
+              <wp:anchor distT="0" distB="0" distL="114300" distR="114300" simplePos="0" relativeHeight="251678720" behindDoc="0" locked="0" layoutInCell="1" allowOverlap="1" wp14:anchorId="45B8EE74" wp14:editId="62A0B593">
+                <wp:simplePos x="0" y="0"/>
+                <wp:positionH relativeFrom="column">
+                  <wp:posOffset>358140</wp:posOffset>
+                </wp:positionH>
+                <wp:positionV relativeFrom="paragraph">
+                  <wp:posOffset>1305228</wp:posOffset>
+                </wp:positionV>
+                <wp:extent cx="1102691" cy="337930"/>
+                <wp:effectExtent l="0" t="0" r="15240" b="17780"/>
+                <wp:wrapNone/>
+                <wp:docPr id="17" name="矩形 17"/>
+                <wp:cNvGraphicFramePr/>
+                <a:graphic xmlns:a="http://schemas.openxmlformats.org/drawingml/2006/main">
+                  <a:graphicData uri="http://schemas.microsoft.com/office/word/2010/wordprocessingShape">
+                    <wps:wsp>
+                      <wps:cNvSpPr/>
+                      <wps:spPr>
+                        <a:xfrm>
+                          <a:off x="0" y="0"/>
+                          <a:ext cx="1102691" cy="337930"/>
+                        </a:xfrm>
+                        <a:prstGeom prst="rect">
+                          <a:avLst/>
+                        </a:prstGeom>
+                      </wps:spPr>
+                      <wps:style>
+                        <a:lnRef idx="2">
+                          <a:schemeClr val="accent5"/>
+                        </a:lnRef>
+                        <a:fillRef idx="1">
+                          <a:schemeClr val="lt1"/>
+                        </a:fillRef>
+                        <a:effectRef idx="0">
+                          <a:schemeClr val="accent5"/>
+                        </a:effectRef>
+                        <a:fontRef idx="minor">
+                          <a:schemeClr val="dk1"/>
+                        </a:fontRef>
+                      </wps:style>
+                      <wps:bodyPr rot="0" spcFirstLastPara="0" vertOverflow="overflow" horzOverflow="overflow" vert="horz" wrap="square" lIns="91440" tIns="45720" rIns="91440" bIns="45720" numCol="1" spcCol="0" rtlCol="0" fromWordArt="0" anchor="ctr" anchorCtr="0" forceAA="0" compatLnSpc="1">
+                        <a:prstTxWarp prst="textNoShape">
+                          <a:avLst/>
+                        </a:prstTxWarp>
+                        <a:noAutofit/>
+                      </wps:bodyPr>
+                    </wps:wsp>
+                  </a:graphicData>
+                </a:graphic>
+                <wp14:sizeRelH relativeFrom="margin">
+                  <wp14:pctWidth>0</wp14:pctWidth>
+                </wp14:sizeRelH>
+                <wp14:sizeRelV relativeFrom="margin">
+                  <wp14:pctHeight>0</wp14:pctHeight>
+                </wp14:sizeRelV>
+              </wp:anchor>
+            </w:drawing>
+          </mc:Choice>
+          <mc:Fallback>
+            <w:pict>
+              <v:rect w14:anchorId="719F894D" id="矩形 17" o:spid="_x0000_s1026" style="position:absolute;left:0;text-align:left;margin-left:28.2pt;margin-top:102.75pt;width:86.85pt;height:26.6pt;z-index:251678720;visibility:visible;mso-wrap-style:square;mso-width-percent:0;mso-height-percent:0;mso-wrap-distance-left:9pt;mso-wrap-distance-top:0;mso-wrap-distance-right:9pt;mso-wrap-distance-bottom:0;mso-position-horizontal:absolute;mso-position-horizontal-relative:text;mso-position-vertical:absolute;mso-position-vertical-relative:text;mso-width-percent:0;mso-height-percent:0;mso-width-relative:margin;mso-height-relative:margin;v-text-anchor:middle" o:gfxdata="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" fillcolor="white [3201]" strokecolor="#5b9bd5 [3208]" strokeweight="1pt"/>
+            </w:pict>
+          </mc:Fallback>
+        </mc:AlternateContent>
+      </w:r>
+      <w:r>
+        <w:rPr>
+          <w:rFonts w:hint="eastAsia"/>
+          <w:noProof/>
+          <w:sz w:val="24"/>
+        </w:rPr>
+        <mc:AlternateContent>
+          <mc:Choice Requires="wps">
+            <w:drawing>
+              <wp:anchor distT="0" distB="0" distL="114300" distR="114300" simplePos="0" relativeHeight="251670528" behindDoc="0" locked="0" layoutInCell="1" allowOverlap="1" wp14:anchorId="474A8F83" wp14:editId="12707CAB">
+                <wp:simplePos x="0" y="0"/>
+                <wp:positionH relativeFrom="column">
+                  <wp:posOffset>526249</wp:posOffset>
+                </wp:positionH>
+                <wp:positionV relativeFrom="paragraph">
+                  <wp:posOffset>997474</wp:posOffset>
+                </wp:positionV>
+                <wp:extent cx="934278" cy="268357"/>
+                <wp:effectExtent l="0" t="0" r="5715" b="0"/>
+                <wp:wrapNone/>
+                <wp:docPr id="9" name="文本框 9"/>
+                <wp:cNvGraphicFramePr/>
+                <a:graphic xmlns:a="http://schemas.openxmlformats.org/drawingml/2006/main">
+                  <a:graphicData uri="http://schemas.microsoft.com/office/word/2010/wordprocessingShape">
+                    <wps:wsp>
+                      <wps:cNvSpPr txBox="1"/>
+                      <wps:spPr>
+                        <a:xfrm>
+                          <a:off x="0" y="0"/>
+                          <a:ext cx="934278" cy="268357"/>
+                        </a:xfrm>
+                        <a:prstGeom prst="rect">
+                          <a:avLst/>
+                        </a:prstGeom>
+                        <a:solidFill>
+                          <a:schemeClr val="lt1"/>
+                        </a:solidFill>
+                        <a:ln w="6350">
+                          <a:noFill/>
+                        </a:ln>
+                      </wps:spPr>
+                      <wps:txbx>
+                        <w:txbxContent>
+                          <w:p>
+                            <w:r>
+                              <w:t>F</w:t>
+                            </w:r>
+                            <w:r>
+                              <w:rPr>
+                                <w:rFonts w:hint="eastAsia"/>
+                              </w:rPr>
+                              <w:t>lask</w:t>
+                            </w:r>
+                            <w:r>
+                              <w:rPr>
+                                <w:noProof/>
+                              </w:rPr>
+                              <w:drawing>
+                                <wp:inline distT="0" distB="0" distL="0" distR="0" wp14:anchorId="2205DFC7" wp14:editId="057D95F5">
+                                  <wp:extent cx="503555" cy="170180"/>
+                                  <wp:effectExtent l="0" t="0" r="4445" b="0"/>
+                                  <wp:docPr id="28" name="图片 28"/>
+                                  <wp:cNvGraphicFramePr>
+                                    <a:graphicFrameLocks xmlns:a="http://schemas.openxmlformats.org/drawingml/2006/main" noChangeAspect="1"/>
+                                  </wp:cNvGraphicFramePr>
+                                  <a:graphic xmlns:a="http://schemas.openxmlformats.org/drawingml/2006/main">
+                                    <a:graphicData uri="http://schemas.openxmlformats.org/drawingml/2006/picture">
+                                      <pic:pic xmlns:pic="http://schemas.openxmlformats.org/drawingml/2006/picture">
+                                        <pic:nvPicPr>
+                                          <pic:cNvPr id="1" name=""/>
+                                          <pic:cNvPicPr/>
+                                        </pic:nvPicPr>
+                                        <pic:blipFill>
+                                          <a:blip r:embed="rId5"/>
+                                          <a:stretch>
+                                            <a:fillRect/>
+                                          </a:stretch>
+                                        </pic:blipFill>
+                                        <pic:spPr>
+                                          <a:xfrm>
+                                            <a:off x="0" y="0"/>
+                                            <a:ext cx="503555" cy="170180"/>
+                                          </a:xfrm>
+                                          <a:prstGeom prst="rect">
+                                            <a:avLst/>
+                                          </a:prstGeom>
+                                        </pic:spPr>
+                                      </pic:pic>
+                                    </a:graphicData>
+                                  </a:graphic>
+                                </wp:inline>
+                              </w:drawing>
+                            </w:r>
+                          </w:p>
+                        </w:txbxContent>
+                      </wps:txbx>
+                      <wps:bodyPr rot="0" spcFirstLastPara="0" vertOverflow="overflow" horzOverflow="overflow" vert="horz" wrap="square" lIns="91440" tIns="45720" rIns="91440" bIns="45720" numCol="1" spcCol="0" rtlCol="0" fromWordArt="0" anchor="t" anchorCtr="0" forceAA="0" compatLnSpc="1">
+                        <a:prstTxWarp prst="textNoShape">
+                          <a:avLst/>
+                        </a:prstTxWarp>
+                        <a:noAutofit/>
+                      </wps:bodyPr>
+                    </wps:wsp>
+                  </a:graphicData>
+                </a:graphic>
+              </wp:anchor>
+            </w:drawing>
+          </mc:Choice>
+          <mc:Fallback>
+            <w:pict>
+              <v:shape w14:anchorId="474A8F83" id="文本框 9" o:spid="_x0000_s1034" type="#_x0000_t202" style="position:absolute;left:0;text-align:left;margin-left:41.45pt;margin-top:78.55pt;width:73.55pt;height:21.15pt;z-index:251670528;visibility:visible;mso-wrap-style:square;mso-wrap-distance-left:9pt;mso-wrap-distance-top:0;mso-wrap-distance-right:9pt;mso-wrap-distance-bottom:0;mso-position-horizontal:absolute;mso-position-horizontal-relative:text;mso-position-vertical:absolute;mso-position-vertical-relative:text;v-text-anchor:top" o:gfxdata="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" fillcolor="white [3201]" stroked="f" strokeweight=".5pt">
+                <v:textbox>
+                  <w:txbxContent>
+                    <w:p>
+                      <w:r>
+                        <w:t>F</w:t>
+                      </w:r>
+                      <w:r>
+                        <w:rPr>
+                          <w:rFonts w:hint="eastAsia"/>
+                        </w:rPr>
+                        <w:t>lask</w:t>
+                      </w:r>
+                      <w:r>
+                        <w:rPr>
+                          <w:noProof/>
+                        </w:rPr>
+                        <w:drawing>
+                          <wp:inline distT="0" distB="0" distL="0" distR="0" wp14:anchorId="2205DFC7" wp14:editId="057D95F5">
+                            <wp:extent cx="503555" cy="170180"/>
+                            <wp:effectExtent l="0" t="0" r="4445" b="0"/>
+                            <wp:docPr id="28" name="图片 28"/>
+                            <wp:cNvGraphicFramePr>
+                              <a:graphicFrameLocks xmlns:a="http://schemas.openxmlformats.org/drawingml/2006/main" noChangeAspect="1"/>
+                            </wp:cNvGraphicFramePr>
+                            <a:graphic xmlns:a="http://schemas.openxmlformats.org/drawingml/2006/main">
+                              <a:graphicData uri="http://schemas.openxmlformats.org/drawingml/2006/picture">
+                                <pic:pic xmlns:pic="http://schemas.openxmlformats.org/drawingml/2006/picture">
+                                  <pic:nvPicPr>
+                                    <pic:cNvPr id="1" name=""/>
+                                    <pic:cNvPicPr/>
+                                  </pic:nvPicPr>
+                                  <pic:blipFill>
+                                    <a:blip r:embed="rId5"/>
+                                    <a:stretch>
+                                      <a:fillRect/>
+                                    </a:stretch>
+                                  </pic:blipFill>
+                                  <pic:spPr>
+                                    <a:xfrm>
+                                      <a:off x="0" y="0"/>
+                                      <a:ext cx="503555" cy="170180"/>
+                                    </a:xfrm>
+                                    <a:prstGeom prst="rect">
+                                      <a:avLst/>
+                                    </a:prstGeom>
+                                  </pic:spPr>
+                                </pic:pic>
+                              </a:graphicData>
+                            </a:graphic>
+                          </wp:inline>
+                        </w:drawing>
+                      </w:r>
+                    </w:p>
+                  </w:txbxContent>
+                </v:textbox>
+              </v:shape>
+            </w:pict>
+          </mc:Fallback>
+        </mc:AlternateContent>
+      </w:r>
+      <w:r>
+        <w:rPr>
+          <w:rFonts w:hint="eastAsia"/>
+          <w:noProof/>
+          <w:sz w:val="24"/>
+        </w:rPr>
+        <mc:AlternateContent>
+          <mc:Choice Requires="wps">
+            <w:drawing>
+              <wp:anchor distT="0" distB="0" distL="114300" distR="114300" simplePos="0" relativeHeight="251669504" behindDoc="0" locked="0" layoutInCell="1" allowOverlap="1">
+                <wp:simplePos x="0" y="0"/>
+                <wp:positionH relativeFrom="column">
+                  <wp:posOffset>327660</wp:posOffset>
+                </wp:positionH>
+                <wp:positionV relativeFrom="paragraph">
+                  <wp:posOffset>958325</wp:posOffset>
+                </wp:positionV>
+                <wp:extent cx="1212574" cy="715617"/>
+                <wp:effectExtent l="0" t="0" r="6985" b="8890"/>
+                <wp:wrapNone/>
+                <wp:docPr id="13" name="矩形 13"/>
+                <wp:cNvGraphicFramePr/>
+                <a:graphic xmlns:a="http://schemas.openxmlformats.org/drawingml/2006/main">
+                  <a:graphicData uri="http://schemas.microsoft.com/office/word/2010/wordprocessingShape">
+                    <wps:wsp>
+                      <wps:cNvSpPr/>
+                      <wps:spPr>
+                        <a:xfrm>
+                          <a:off x="0" y="0"/>
+                          <a:ext cx="1212574" cy="715617"/>
+                        </a:xfrm>
+                        <a:prstGeom prst="rect">
+                          <a:avLst/>
+                        </a:prstGeom>
+                      </wps:spPr>
+                      <wps:style>
+                        <a:lnRef idx="2">
+                          <a:schemeClr val="accent1"/>
+                        </a:lnRef>
+                        <a:fillRef idx="1">
+                          <a:schemeClr val="lt1"/>
+                        </a:fillRef>
+                        <a:effectRef idx="0">
+                          <a:schemeClr val="accent1"/>
+                        </a:effectRef>
+                        <a:fontRef idx="minor">
+                          <a:schemeClr val="dk1"/>
+                        </a:fontRef>
+                      </wps:style>
+                      <wps:bodyPr rot="0" spcFirstLastPara="0" vertOverflow="overflow" horzOverflow="overflow" vert="horz" wrap="square" lIns="91440" tIns="45720" rIns="91440" bIns="45720" numCol="1" spcCol="0" rtlCol="0" fromWordArt="0" anchor="ctr" anchorCtr="0" forceAA="0" compatLnSpc="1">
+                        <a:prstTxWarp prst="textNoShape">
+                          <a:avLst/>
+                        </a:prstTxWarp>
+                        <a:noAutofit/>
+                      </wps:bodyPr>
+                    </wps:wsp>
+                  </a:graphicData>
+                </a:graphic>
+              </wp:anchor>
+            </w:drawing>
+          </mc:Choice>
+          <mc:Fallback>
+            <w:pict>
+              <v:rect w14:anchorId="7C1AED76" id="矩形 13" o:spid="_x0000_s1026" style="position:absolute;left:0;text-align:left;margin-left:25.8pt;margin-top:75.45pt;width:95.5pt;height:56.35pt;z-index:251669504;visibility:visible;mso-wrap-style:square;mso-wrap-distance-left:9pt;mso-wrap-distance-top:0;mso-wrap-distance-right:9pt;mso-wrap-distance-bottom:0;mso-position-horizontal:absolute;mso-position-horizontal-relative:text;mso-position-vertical:absolute;mso-position-vertical-relative:text;v-text-anchor:middle" o:gfxdata="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" fillcolor="white [3201]" strokecolor="#4472c4 [3204]" strokeweight="1pt"/>
+            </w:pict>
+          </mc:Fallback>
+        </mc:AlternateContent>
+      </w:r>
+      <w:r>
+        <w:rPr>
+          <w:rFonts w:hint="eastAsia"/>
+          <w:noProof/>
+          <w:sz w:val="24"/>
+        </w:rPr>
+        <mc:AlternateContent>
+          <mc:Choice Requires="wps">
+            <w:drawing>
+              <wp:anchor distT="0" distB="0" distL="114300" distR="114300" simplePos="0" relativeHeight="251688960" behindDoc="0" locked="0" layoutInCell="1" allowOverlap="1">
+                <wp:simplePos x="0" y="0"/>
+                <wp:positionH relativeFrom="column">
+                  <wp:posOffset>2265488</wp:posOffset>
+                </wp:positionH>
+                <wp:positionV relativeFrom="paragraph">
+                  <wp:posOffset>1574000</wp:posOffset>
+                </wp:positionV>
+                <wp:extent cx="45719" cy="555598"/>
+                <wp:effectExtent l="25400" t="0" r="43815" b="41910"/>
+                <wp:wrapNone/>
+                <wp:docPr id="33" name="直线箭头连接符 33"/>
+                <wp:cNvGraphicFramePr/>
+                <a:graphic xmlns:a="http://schemas.openxmlformats.org/drawingml/2006/main">
+                  <a:graphicData uri="http://schemas.microsoft.com/office/word/2010/wordprocessingShape">
+                    <wps:wsp>
+                      <wps:cNvCnPr/>
+                      <wps:spPr>
+                        <a:xfrm>
+                          <a:off x="0" y="0"/>
+                          <a:ext cx="45719" cy="555598"/>
+                        </a:xfrm>
+                        <a:prstGeom prst="straightConnector1">
+                          <a:avLst/>
+                        </a:prstGeom>
+                        <a:ln>
+                          <a:tailEnd type="triangle"/>
+                        </a:ln>
+                      </wps:spPr>
+                      <wps:style>
+                        <a:lnRef idx="1">
+                          <a:schemeClr val="accent1"/>
+                        </a:lnRef>
+                        <a:fillRef idx="0">
+                          <a:schemeClr val="accent1"/>
+                        </a:fillRef>
+                        <a:effectRef idx="0">
+                          <a:schemeClr val="accent1"/>
+                        </a:effectRef>
+                        <a:fontRef idx="minor">
+                          <a:schemeClr val="tx1"/>
+                        </a:fontRef>
+                      </wps:style>
+                      <wps:bodyPr/>
+                    </wps:wsp>
+                  </a:graphicData>
+                </a:graphic>
+                <wp14:sizeRelH relativeFrom="margin">
+                  <wp14:pctWidth>0</wp14:pctWidth>
+                </wp14:sizeRelH>
+                <wp14:sizeRelV relativeFrom="margin">
+                  <wp14:pctHeight>0</wp14:pctHeight>
+                </wp14:sizeRelV>
+              </wp:anchor>
+            </w:drawing>
+          </mc:Choice>
+          <mc:Fallback>
+            <w:pict>
+              <v:shape w14:anchorId="3CF685E7" id="直线箭头连接符 33" o:spid="_x0000_s1026" type="#_x0000_t32" style="position:absolute;left:0;text-align:left;margin-left:178.4pt;margin-top:123.95pt;width:3.6pt;height:43.75pt;z-index:251688960;visibility:visible;mso-wrap-style:square;mso-width-percent:0;mso-height-percent:0;mso-wrap-distance-left:9pt;mso-wrap-distance-top:0;mso-wrap-distance-right:9pt;mso-wrap-distance-bottom:0;mso-position-horizontal:absolute;mso-position-horizontal-relative:text;mso-position-vertical:absolute;mso-position-vertical-relative:text;mso-width-percent:0;mso-height-percent:0;mso-width-relative:margin;mso-height-relative:margin" o:gfxdata="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" strokecolor="#4472c4 [3204]" strokeweight=".5pt">
+                <v:stroke endarrow="block" joinstyle="miter"/>
+              </v:shape>
+            </w:pict>
+          </mc:Fallback>
+        </mc:AlternateContent>
+      </w:r>
+      <w:r>
+        <w:rPr>
+          <w:rFonts w:hint="eastAsia"/>
+          <w:noProof/>
+          <w:sz w:val="24"/>
+        </w:rPr>
+        <mc:AlternateContent>
+          <mc:Choice Requires="wps">
+            <w:drawing>
+              <wp:anchor distT="0" distB="0" distL="114300" distR="114300" simplePos="0" relativeHeight="251685888" behindDoc="0" locked="0" layoutInCell="1" allowOverlap="1">
+                <wp:simplePos x="0" y="0"/>
+                <wp:positionH relativeFrom="column">
+                  <wp:posOffset>1828800</wp:posOffset>
+                </wp:positionH>
+                <wp:positionV relativeFrom="paragraph">
+                  <wp:posOffset>739471</wp:posOffset>
+                </wp:positionV>
+                <wp:extent cx="1073150" cy="934279"/>
+                <wp:effectExtent l="0" t="0" r="19050" b="18415"/>
+                <wp:wrapNone/>
+                <wp:docPr id="25" name="矩形 25"/>
+                <wp:cNvGraphicFramePr/>
+                <a:graphic xmlns:a="http://schemas.openxmlformats.org/drawingml/2006/main">
+                  <a:graphicData uri="http://schemas.microsoft.com/office/word/2010/wordprocessingShape">
+                    <wps:wsp>
+                      <wps:cNvSpPr/>
+                      <wps:spPr>
+                        <a:xfrm>
+                          <a:off x="0" y="0"/>
+                          <a:ext cx="1073150" cy="934279"/>
+                        </a:xfrm>
+                        <a:prstGeom prst="rect">
+                          <a:avLst/>
+                        </a:prstGeom>
+                      </wps:spPr>
+                      <wps:style>
+                        <a:lnRef idx="2">
+                          <a:schemeClr val="accent5"/>
+                        </a:lnRef>
+                        <a:fillRef idx="1">
+                          <a:schemeClr val="lt1"/>
+                        </a:fillRef>
+                        <a:effectRef idx="0">
+                          <a:schemeClr val="accent5"/>
+                        </a:effectRef>
+                        <a:fontRef idx="minor">
+                          <a:schemeClr val="dk1"/>
+                        </a:fontRef>
+                      </wps:style>
+                      <wps:bodyPr rot="0" spcFirstLastPara="0" vertOverflow="overflow" horzOverflow="overflow" vert="horz" wrap="square" lIns="91440" tIns="45720" rIns="91440" bIns="45720" numCol="1" spcCol="0" rtlCol="0" fromWordArt="0" anchor="ctr" anchorCtr="0" forceAA="0" compatLnSpc="1">
+                        <a:prstTxWarp prst="textNoShape">
+                          <a:avLst/>
+                        </a:prstTxWarp>
+                        <a:noAutofit/>
+                      </wps:bodyPr>
+                    </wps:wsp>
+                  </a:graphicData>
+                </a:graphic>
+                <wp14:sizeRelH relativeFrom="margin">
+                  <wp14:pctWidth>0</wp14:pctWidth>
+                </wp14:sizeRelH>
+                <wp14:sizeRelV relativeFrom="margin">
+                  <wp14:pctHeight>0</wp14:pctHeight>
+                </wp14:sizeRelV>
+              </wp:anchor>
+            </w:drawing>
+          </mc:Choice>
+          <mc:Fallback>
+            <w:pict>
+              <v:rect w14:anchorId="3956A0EC" id="矩形 25" o:spid="_x0000_s1026" style="position:absolute;left:0;text-align:left;margin-left:2in;margin-top:58.25pt;width:84.5pt;height:73.55pt;z-index:251685888;visibility:visible;mso-wrap-style:square;mso-width-percent:0;mso-height-percent:0;mso-wrap-distance-left:9pt;mso-wrap-distance-top:0;mso-wrap-distance-right:9pt;mso-wrap-distance-bottom:0;mso-position-horizontal:absolute;mso-position-horizontal-relative:text;mso-position-vertical:absolute;mso-position-vertical-relative:text;mso-width-percent:0;mso-height-percent:0;mso-width-relative:margin;mso-height-relative:margin;v-text-anchor:middle" o:gfxdata="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" fillcolor="white [3201]" strokecolor="#5b9bd5 [3208]" strokeweight="1pt"/>
+            </w:pict>
+          </mc:Fallback>
+        </mc:AlternateContent>
+      </w:r>
+      <w:r>
+        <w:rPr>
+          <w:rFonts w:hint="eastAsia"/>
+          <w:noProof/>
+          <w:sz w:val="24"/>
+        </w:rPr>
+        <mc:AlternateContent>
+          <mc:Choice Requires="wps">
+            <w:drawing>
+              <wp:anchor distT="0" distB="0" distL="114300" distR="114300" simplePos="0" relativeHeight="251687936" behindDoc="0" locked="0" layoutInCell="1" allowOverlap="1">
+                <wp:simplePos x="0" y="0"/>
+                <wp:positionH relativeFrom="column">
+                  <wp:posOffset>1923470</wp:posOffset>
+                </wp:positionH>
+                <wp:positionV relativeFrom="paragraph">
+                  <wp:posOffset>1273948</wp:posOffset>
+                </wp:positionV>
+                <wp:extent cx="904240" cy="298174"/>
+                <wp:effectExtent l="0" t="0" r="10160" b="6985"/>
+                <wp:wrapNone/>
+                <wp:docPr id="31" name="文本框 31"/>
+                <wp:cNvGraphicFramePr/>
+                <a:graphic xmlns:a="http://schemas.openxmlformats.org/drawingml/2006/main">
+                  <a:graphicData uri="http://schemas.microsoft.com/office/word/2010/wordprocessingShape">
+                    <wps:wsp>
+                      <wps:cNvSpPr txBox="1"/>
+                      <wps:spPr>
+                        <a:xfrm>
+                          <a:off x="0" y="0"/>
+                          <a:ext cx="904240" cy="298174"/>
+                        </a:xfrm>
+                        <a:prstGeom prst="rect">
+                          <a:avLst/>
+                        </a:prstGeom>
+                        <a:ln/>
+                      </wps:spPr>
+                      <wps:style>
+                        <a:lnRef idx="2">
+                          <a:schemeClr val="accent1"/>
+                        </a:lnRef>
+                        <a:fillRef idx="1">
+                          <a:schemeClr val="lt1"/>
+                        </a:fillRef>
+                        <a:effectRef idx="0">
+                          <a:schemeClr val="accent1"/>
+                        </a:effectRef>
+                        <a:fontRef idx="minor">
+                          <a:schemeClr val="dk1"/>
+                        </a:fontRef>
+                      </wps:style>
+                      <wps:txbx>
+                        <w:txbxContent>
+                          <w:p>
+                            <w:proofErr w:type="spellStart"/>
+                            <w:r>
+                              <w:t>S</w:t>
+                            </w:r>
+                            <w:r>
+                              <w:rPr>
+                                <w:rFonts w:hint="eastAsia"/>
+                              </w:rPr>
+                              <w:t>qlalchemy</w:t>
+                            </w:r>
+                            <w:proofErr w:type="spellEnd"/>
+                          </w:p>
+                          <w:p/>
+                        </w:txbxContent>
+                      </wps:txbx>
+                      <wps:bodyPr rot="0" spcFirstLastPara="0" vertOverflow="overflow" horzOverflow="overflow" vert="horz" wrap="square" lIns="91440" tIns="45720" rIns="91440" bIns="45720" numCol="1" spcCol="0" rtlCol="0" fromWordArt="0" anchor="t" anchorCtr="0" forceAA="0" compatLnSpc="1">
+                        <a:prstTxWarp prst="textNoShape">
+                          <a:avLst/>
+                        </a:prstTxWarp>
+                        <a:noAutofit/>
+                      </wps:bodyPr>
+                    </wps:wsp>
+                  </a:graphicData>
+                </a:graphic>
+                <wp14:sizeRelH relativeFrom="margin">
+                  <wp14:pctWidth>0</wp14:pctWidth>
+                </wp14:sizeRelH>
+                <wp14:sizeRelV relativeFrom="margin">
+                  <wp14:pctHeight>0</wp14:pctHeight>
+                </wp14:sizeRelV>
+              </wp:anchor>
+            </w:drawing>
+          </mc:Choice>
+          <mc:Fallback>
+            <w:pict>
+              <v:shape id="文本框 31" o:spid="_x0000_s1035" type="#_x0000_t202" style="position:absolute;left:0;text-align:left;margin-left:151.45pt;margin-top:100.3pt;width:71.2pt;height:23.5pt;z-index:251687936;visibility:visible;mso-wrap-style:square;mso-width-percent:0;mso-height-percent:0;mso-wrap-distance-left:9pt;mso-wrap-distance-top:0;mso-wrap-distance-right:9pt;mso-wrap-distance-bottom:0;mso-position-horizontal:absolute;mso-position-horizontal-relative:text;mso-position-vertical:absolute;mso-position-vertical-relative:text;mso-width-percent:0;mso-height-percent:0;mso-width-relative:margin;mso-height-relative:margin;v-text-anchor:top" o:gfxdata="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" fillcolor="white [3201]" strokecolor="#4472c4 [3204]" strokeweight="1pt">
+                <v:textbox>
+                  <w:txbxContent>
+                    <w:p>
+                      <w:proofErr w:type="spellStart"/>
+                      <w:r>
+                        <w:t>S</w:t>
+                      </w:r>
+                      <w:r>
+                        <w:rPr>
+                          <w:rFonts w:hint="eastAsia"/>
+                        </w:rPr>
+                        <w:t>qlalchemy</w:t>
+                      </w:r>
+                      <w:proofErr w:type="spellEnd"/>
+                    </w:p>
+                    <w:p/>
+                  </w:txbxContent>
+                </v:textbox>
+              </v:shape>
+            </w:pict>
+          </mc:Fallback>
+        </mc:AlternateContent>
+      </w:r>
+      <w:r>
+        <w:rPr>
+          <w:rFonts w:hint="eastAsia"/>
+          <w:noProof/>
+          <w:sz w:val="24"/>
+        </w:rPr>
+        <mc:AlternateContent>
+          <mc:Choice Requires="wps">
+            <w:drawing>
+              <wp:anchor distT="0" distB="0" distL="114300" distR="114300" simplePos="0" relativeHeight="251692032" behindDoc="0" locked="0" layoutInCell="1" allowOverlap="1">
+                <wp:simplePos x="0" y="0"/>
+                <wp:positionH relativeFrom="column">
+                  <wp:posOffset>1938130</wp:posOffset>
+                </wp:positionH>
+                <wp:positionV relativeFrom="paragraph">
+                  <wp:posOffset>858741</wp:posOffset>
+                </wp:positionV>
+                <wp:extent cx="636105" cy="337930"/>
+                <wp:effectExtent l="0" t="0" r="12065" b="17780"/>
+                <wp:wrapNone/>
+                <wp:docPr id="35" name="文本框 35"/>
+                <wp:cNvGraphicFramePr/>
+                <a:graphic xmlns:a="http://schemas.openxmlformats.org/drawingml/2006/main">
+                  <a:graphicData uri="http://schemas.microsoft.com/office/word/2010/wordprocessingShape">
+                    <wps:wsp>
+                      <wps:cNvSpPr txBox="1"/>
+                      <wps:spPr>
+                        <a:xfrm>
+                          <a:off x="0" y="0"/>
+                          <a:ext cx="636105" cy="337930"/>
+                        </a:xfrm>
+                        <a:prstGeom prst="rect">
+                          <a:avLst/>
+                        </a:prstGeom>
+                        <a:ln/>
+                      </wps:spPr>
+                      <wps:style>
+                        <a:lnRef idx="2">
+                          <a:schemeClr val="accent1"/>
+                        </a:lnRef>
+                        <a:fillRef idx="1">
+                          <a:schemeClr val="lt1"/>
+                        </a:fillRef>
+                        <a:effectRef idx="0">
+                          <a:schemeClr val="accent1"/>
+                        </a:effectRef>
+                        <a:fontRef idx="minor">
+                          <a:schemeClr val="dk1"/>
+                        </a:fontRef>
+                      </wps:style>
+                      <wps:txbx>
+                        <w:txbxContent>
+                          <w:p>
+                            <w:proofErr w:type="spellStart"/>
+                            <w:r>
+                              <w:rPr>
+                                <w:rFonts w:hint="eastAsia"/>
+                              </w:rPr>
+                              <w:t>sk</w:t>
+                            </w:r>
+                            <w:r>
+                              <w:t>learn</w:t>
+                            </w:r>
+                            <w:proofErr w:type="spellEnd"/>
+                          </w:p>
+                        </w:txbxContent>
+                      </wps:txbx>
+                      <wps:bodyPr rot="0" spcFirstLastPara="0" vertOverflow="overflow" horzOverflow="overflow" vert="horz" wrap="square" lIns="91440" tIns="45720" rIns="91440" bIns="45720" numCol="1" spcCol="0" rtlCol="0" fromWordArt="0" anchor="t" anchorCtr="0" forceAA="0" compatLnSpc="1">
+                        <a:prstTxWarp prst="textNoShape">
+                          <a:avLst/>
+                        </a:prstTxWarp>
+                        <a:noAutofit/>
+                      </wps:bodyPr>
+                    </wps:wsp>
+                  </a:graphicData>
+                </a:graphic>
+                <wp14:sizeRelH relativeFrom="margin">
+                  <wp14:pctWidth>0</wp14:pctWidth>
+                </wp14:sizeRelH>
+              </wp:anchor>
+            </w:drawing>
+          </mc:Choice>
+          <mc:Fallback>
+            <w:pict>
+              <v:shape id="文本框 35" o:spid="_x0000_s1036" type="#_x0000_t202" style="position:absolute;left:0;text-align:left;margin-left:152.6pt;margin-top:67.6pt;width:50.1pt;height:26.6pt;z-index:251692032;visibility:visible;mso-wrap-style:square;mso-width-percent:0;mso-wrap-distance-left:9pt;mso-wrap-distance-top:0;mso-wrap-distance-right:9pt;mso-wrap-distance-bottom:0;mso-position-horizontal:absolute;mso-position-horizontal-relative:text;mso-position-vertical:absolute;mso-position-vertical-relative:text;mso-width-percent:0;mso-width-relative:margin;v-text-anchor:top" o:gfxdata="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" fillcolor="white [3201]" strokecolor="#4472c4 [3204]" strokeweight="1pt">
+                <v:textbox>
+                  <w:txbxContent>
+                    <w:p>
+                      <w:proofErr w:type="spellStart"/>
+                      <w:r>
+                        <w:rPr>
+                          <w:rFonts w:hint="eastAsia"/>
+                        </w:rPr>
+                        <w:t>sk</w:t>
+                      </w:r>
+                      <w:r>
+                        <w:t>learn</w:t>
+                      </w:r>
+                      <w:proofErr w:type="spellEnd"/>
+                    </w:p>
+                  </w:txbxContent>
+                </v:textbox>
+              </v:shape>
+            </w:pict>
+          </mc:Fallback>
+        </mc:AlternateContent>
+      </w:r>
+      <w:r>
+        <w:rPr>
+          <w:rFonts w:hint="eastAsia"/>
+          <w:noProof/>
+          <w:sz w:val="24"/>
+        </w:rPr>
+        <mc:AlternateContent>
+          <mc:Choice Requires="wps">
+            <w:drawing>
+              <wp:anchor distT="0" distB="0" distL="114300" distR="114300" simplePos="0" relativeHeight="251691008" behindDoc="0" locked="0" layoutInCell="1" allowOverlap="1" wp14:anchorId="5968A62B" wp14:editId="1EBBA47A">
+                <wp:simplePos x="0" y="0"/>
+                <wp:positionH relativeFrom="column">
+                  <wp:posOffset>3471655</wp:posOffset>
+                </wp:positionH>
+                <wp:positionV relativeFrom="paragraph">
+                  <wp:posOffset>380613</wp:posOffset>
+                </wp:positionV>
+                <wp:extent cx="934278" cy="268357"/>
+                <wp:effectExtent l="0" t="0" r="5715" b="0"/>
+                <wp:wrapNone/>
+                <wp:docPr id="34" name="文本框 34"/>
+                <wp:cNvGraphicFramePr/>
+                <a:graphic xmlns:a="http://schemas.openxmlformats.org/drawingml/2006/main">
+                  <a:graphicData uri="http://schemas.microsoft.com/office/word/2010/wordprocessingShape">
+                    <wps:wsp>
+                      <wps:cNvSpPr txBox="1"/>
+                      <wps:spPr>
+                        <a:xfrm>
+                          <a:off x="0" y="0"/>
+                          <a:ext cx="934278" cy="268357"/>
+                        </a:xfrm>
+                        <a:prstGeom prst="rect">
+                          <a:avLst/>
+                        </a:prstGeom>
+                        <a:solidFill>
+                          <a:schemeClr val="lt1"/>
+                        </a:solidFill>
+                        <a:ln w="6350">
+                          <a:noFill/>
+                        </a:ln>
+                      </wps:spPr>
+                      <wps:txbx>
+                        <w:txbxContent>
+                          <w:p>
+                            <w:r>
+                              <w:rPr>
+                                <w:rFonts w:hint="eastAsia"/>
+                              </w:rPr>
+                              <w:t>Front</w:t>
+                            </w:r>
+                            <w:r>
+                              <w:rPr>
+                                <w:rFonts w:hint="eastAsia"/>
+                              </w:rPr>
+                              <w:t>end</w:t>
+                            </w:r>
+                          </w:p>
+                        </w:txbxContent>
+                      </wps:txbx>
+                      <wps:bodyPr rot="0" spcFirstLastPara="0" vertOverflow="overflow" horzOverflow="overflow" vert="horz" wrap="square" lIns="91440" tIns="45720" rIns="91440" bIns="45720" numCol="1" spcCol="0" rtlCol="0" fromWordArt="0" anchor="t" anchorCtr="0" forceAA="0" compatLnSpc="1">
+                        <a:prstTxWarp prst="textNoShape">
+                          <a:avLst/>
+                        </a:prstTxWarp>
+                        <a:noAutofit/>
+                      </wps:bodyPr>
+                    </wps:wsp>
+                  </a:graphicData>
+                </a:graphic>
+              </wp:anchor>
+            </w:drawing>
+          </mc:Choice>
+          <mc:Fallback>
+            <w:pict>
+              <v:shape w14:anchorId="5968A62B" id="文本框 34" o:spid="_x0000_s1037" type="#_x0000_t202" style="position:absolute;left:0;text-align:left;margin-left:273.35pt;margin-top:29.95pt;width:73.55pt;height:21.15pt;z-index:251691008;visibility:visible;mso-wrap-style:square;mso-wrap-distance-left:9pt;mso-wrap-distance-top:0;mso-wrap-distance-right:9pt;mso-wrap-distance-bottom:0;mso-position-horizontal:absolute;mso-position-horizontal-relative:text;mso-position-vertical:absolute;mso-position-vertical-relative:text;v-text-anchor:top" o:gfxdata="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" fillcolor="white [3201]" stroked="f" strokeweight=".5pt">
+                <v:textbox>
+                  <w:txbxContent>
+                    <w:p>
+                      <w:r>
+                        <w:rPr>
+                          <w:rFonts w:hint="eastAsia"/>
+                        </w:rPr>
+                        <w:t>Front</w:t>
+                      </w:r>
+                      <w:r>
+                        <w:rPr>
+                          <w:rFonts w:hint="eastAsia"/>
+                        </w:rPr>
+                        <w:t>end</w:t>
+                      </w:r>
+                    </w:p>
+                  </w:txbxContent>
+                </v:textbox>
+              </v:shape>
+            </w:pict>
+          </mc:Fallback>
+        </mc:AlternateContent>
+      </w:r>
+      <w:r>
+        <w:rPr>
+          <w:rFonts w:hint="eastAsia"/>
+          <w:noProof/>
+          <w:sz w:val="24"/>
+        </w:rPr>
+        <mc:AlternateContent>
+          <mc:Choice Requires="wps">
+            <w:drawing>
+              <wp:anchor distT="0" distB="0" distL="114300" distR="114300" simplePos="0" relativeHeight="251686912" behindDoc="0" locked="0" layoutInCell="1" allowOverlap="1">
+                <wp:simplePos x="0" y="0"/>
+                <wp:positionH relativeFrom="column">
+                  <wp:posOffset>1938020</wp:posOffset>
+                </wp:positionH>
+                <wp:positionV relativeFrom="paragraph">
+                  <wp:posOffset>450850</wp:posOffset>
+                </wp:positionV>
+                <wp:extent cx="904240" cy="287655"/>
+                <wp:effectExtent l="0" t="0" r="0" b="4445"/>
+                <wp:wrapNone/>
+                <wp:docPr id="29" name="文本框 29"/>
+                <wp:cNvGraphicFramePr/>
+                <a:graphic xmlns:a="http://schemas.openxmlformats.org/drawingml/2006/main">
+                  <a:graphicData uri="http://schemas.microsoft.com/office/word/2010/wordprocessingShape">
+                    <wps:wsp>
+                      <wps:cNvSpPr txBox="1"/>
+                      <wps:spPr>
+                        <a:xfrm>
+                          <a:off x="0" y="0"/>
+                          <a:ext cx="904240" cy="287655"/>
+                        </a:xfrm>
+                        <a:prstGeom prst="rect">
+                          <a:avLst/>
+                        </a:prstGeom>
+                        <a:solidFill>
+                          <a:schemeClr val="lt1"/>
+                        </a:solidFill>
+                        <a:ln w="6350">
+                          <a:noFill/>
+                        </a:ln>
+                      </wps:spPr>
+                      <wps:txbx>
+                        <w:txbxContent>
+                          <w:p>
+                            <w:r>
+                              <w:t>timed task</w:t>
+                            </w:r>
+                          </w:p>
+                        </w:txbxContent>
+                      </wps:txbx>
+                      <wps:bodyPr rot="0" spcFirstLastPara="0" vertOverflow="overflow" horzOverflow="overflow" vert="horz" wrap="square" lIns="91440" tIns="45720" rIns="91440" bIns="45720" numCol="1" spcCol="0" rtlCol="0" fromWordArt="0" anchor="t" anchorCtr="0" forceAA="0" compatLnSpc="1">
+                        <a:prstTxWarp prst="textNoShape">
+                          <a:avLst/>
+                        </a:prstTxWarp>
+                        <a:noAutofit/>
+                      </wps:bodyPr>
+                    </wps:wsp>
+                  </a:graphicData>
+                </a:graphic>
+                <wp14:sizeRelH relativeFrom="margin">
+                  <wp14:pctWidth>0</wp14:pctWidth>
+                </wp14:sizeRelH>
+                <wp14:sizeRelV relativeFrom="margin">
+                  <wp14:pctHeight>0</wp14:pctHeight>
+                </wp14:sizeRelV>
+              </wp:anchor>
+            </w:drawing>
+          </mc:Choice>
+          <mc:Fallback>
+            <w:pict>
+              <v:shape id="文本框 29" o:spid="_x0000_s1038" type="#_x0000_t202" style="position:absolute;left:0;text-align:left;margin-left:152.6pt;margin-top:35.5pt;width:71.2pt;height:22.65pt;z-index:251686912;visibility:visible;mso-wrap-style:square;mso-width-percent:0;mso-height-percent:0;mso-wrap-distance-left:9pt;mso-wrap-distance-top:0;mso-wrap-distance-right:9pt;mso-wrap-distance-bottom:0;mso-position-horizontal:absolute;mso-position-horizontal-relative:text;mso-position-vertical:absolute;mso-position-vertical-relative:text;mso-width-percent:0;mso-height-percent:0;mso-width-relative:margin;mso-height-relative:margin;v-text-anchor:top" o:gfxdata="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" fillcolor="white [3201]" stroked="f" strokeweight=".5pt">
+                <v:textbox>
+                  <w:txbxContent>
+                    <w:p>
+                      <w:r>
+                        <w:t>timed task</w:t>
+                      </w:r>
+                    </w:p>
+                  </w:txbxContent>
+                </v:textbox>
+              </v:shape>
+            </w:pict>
+          </mc:Fallback>
+        </mc:AlternateContent>
+      </w:r>
+      <w:r>
+        <w:rPr>
+          <w:rFonts w:hint="eastAsia"/>
+          <w:noProof/>
+          <w:sz w:val="24"/>
+        </w:rPr>
+        <mc:AlternateContent>
+          <mc:Choice Requires="wps">
+            <w:drawing>
+              <wp:anchor distT="0" distB="0" distL="114300" distR="114300" simplePos="0" relativeHeight="251664384" behindDoc="0" locked="0" layoutInCell="1" allowOverlap="1">
+                <wp:simplePos x="0" y="0"/>
+                <wp:positionH relativeFrom="column">
+                  <wp:posOffset>466725</wp:posOffset>
+                </wp:positionH>
+                <wp:positionV relativeFrom="paragraph">
+                  <wp:posOffset>411867</wp:posOffset>
+                </wp:positionV>
+                <wp:extent cx="934278" cy="268357"/>
+                <wp:effectExtent l="0" t="0" r="5715" b="0"/>
+                <wp:wrapNone/>
+                <wp:docPr id="7" name="文本框 7"/>
+                <wp:cNvGraphicFramePr/>
+                <a:graphic xmlns:a="http://schemas.openxmlformats.org/drawingml/2006/main">
+                  <a:graphicData uri="http://schemas.microsoft.com/office/word/2010/wordprocessingShape">
+                    <wps:wsp>
+                      <wps:cNvSpPr txBox="1"/>
+                      <wps:spPr>
+                        <a:xfrm>
+                          <a:off x="0" y="0"/>
+                          <a:ext cx="934278" cy="268357"/>
+                        </a:xfrm>
+                        <a:prstGeom prst="rect">
+                          <a:avLst/>
+                        </a:prstGeom>
+                        <a:solidFill>
+                          <a:schemeClr val="lt1"/>
+                        </a:solidFill>
+                        <a:ln w="6350">
+                          <a:noFill/>
+                        </a:ln>
+                      </wps:spPr>
+                      <wps:txbx>
+                        <w:txbxContent>
+                          <w:p>
+                            <w:r>
+                              <w:t>B</w:t>
+                            </w:r>
+                            <w:r>
+                              <w:rPr>
+                                <w:rFonts w:hint="eastAsia"/>
+                              </w:rPr>
+                              <w:t>ackend</w:t>
+                            </w:r>
+                          </w:p>
+                        </w:txbxContent>
+                      </wps:txbx>
+                      <wps:bodyPr rot="0" spcFirstLastPara="0" vertOverflow="overflow" horzOverflow="overflow" vert="horz" wrap="square" lIns="91440" tIns="45720" rIns="91440" bIns="45720" numCol="1" spcCol="0" rtlCol="0" fromWordArt="0" anchor="t" anchorCtr="0" forceAA="0" compatLnSpc="1">
+                        <a:prstTxWarp prst="textNoShape">
+                          <a:avLst/>
+                        </a:prstTxWarp>
+                        <a:noAutofit/>
+                      </wps:bodyPr>
+                    </wps:wsp>
+                  </a:graphicData>
+                </a:graphic>
+              </wp:anchor>
+            </w:drawing>
+          </mc:Choice>
+          <mc:Fallback>
+            <w:pict>
+              <v:shape id="文本框 7" o:spid="_x0000_s1039" type="#_x0000_t202" style="position:absolute;left:0;text-align:left;margin-left:36.75pt;margin-top:32.45pt;width:73.55pt;height:21.15pt;z-index:251664384;visibility:visible;mso-wrap-style:square;mso-wrap-distance-left:9pt;mso-wrap-distance-top:0;mso-wrap-distance-right:9pt;mso-wrap-distance-bottom:0;mso-position-horizontal:absolute;mso-position-horizontal-relative:text;mso-position-vertical:absolute;mso-position-vertical-relative:text;v-text-anchor:top" o:gfxdata="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" fillcolor="white [3201]" stroked="f" strokeweight=".5pt">
+                <v:textbox>
+                  <w:txbxContent>
+                    <w:p>
+                      <w:r>
+                        <w:t>B</w:t>
+                      </w:r>
+                      <w:r>
+                        <w:rPr>
+                          <w:rFonts w:hint="eastAsia"/>
+                        </w:rPr>
+                        <w:t>ackend</w:t>
+                      </w:r>
+                    </w:p>
+                  </w:txbxContent>
+                </v:textbox>
+              </v:shape>
+            </w:pict>
+          </mc:Fallback>
+        </mc:AlternateContent>
+      </w:r>
+      <w:r>
+        <w:rPr>
+          <w:rFonts w:hint="eastAsia"/>
+          <w:noProof/>
+          <w:sz w:val="24"/>
+        </w:rPr>
+        <mc:AlternateContent>
+          <mc:Choice Requires="wps">
+            <w:drawing>
+              <wp:anchor distT="0" distB="0" distL="114300" distR="114300" simplePos="0" relativeHeight="251659264" behindDoc="0" locked="0" layoutInCell="1" allowOverlap="1">
+                <wp:simplePos x="0" y="0"/>
+                <wp:positionH relativeFrom="column">
+                  <wp:posOffset>0</wp:posOffset>
+                </wp:positionH>
+                <wp:positionV relativeFrom="paragraph">
+                  <wp:posOffset>331470</wp:posOffset>
+                </wp:positionV>
+                <wp:extent cx="4899660" cy="2713355"/>
+                <wp:effectExtent l="0" t="0" r="15240" b="17145"/>
+                <wp:wrapTopAndBottom/>
+                <wp:docPr id="2" name="矩形 2"/>
+                <wp:cNvGraphicFramePr/>
+                <a:graphic xmlns:a="http://schemas.openxmlformats.org/drawingml/2006/main">
+                  <a:graphicData uri="http://schemas.microsoft.com/office/word/2010/wordprocessingShape">
+                    <wps:wsp>
+                      <wps:cNvSpPr/>
+                      <wps:spPr>
+                        <a:xfrm>
+                          <a:off x="0" y="0"/>
+                          <a:ext cx="4899660" cy="2713355"/>
+                        </a:xfrm>
+                        <a:prstGeom prst="rect">
+                          <a:avLst/>
+                        </a:prstGeom>
+                      </wps:spPr>
+                      <wps:style>
+                        <a:lnRef idx="2">
+                          <a:schemeClr val="accent5"/>
+                        </a:lnRef>
+                        <a:fillRef idx="1">
+                          <a:schemeClr val="lt1"/>
+                        </a:fillRef>
+                        <a:effectRef idx="0">
+                          <a:schemeClr val="accent5"/>
+                        </a:effectRef>
+                        <a:fontRef idx="minor">
+                          <a:schemeClr val="dk1"/>
+                        </a:fontRef>
+                      </wps:style>
+                      <wps:bodyPr rot="0" spcFirstLastPara="0" vertOverflow="overflow" horzOverflow="overflow" vert="horz" wrap="square" lIns="91440" tIns="45720" rIns="91440" bIns="45720" numCol="1" spcCol="0" rtlCol="0" fromWordArt="0" anchor="ctr" anchorCtr="0" forceAA="0" compatLnSpc="1">
+                        <a:prstTxWarp prst="textNoShape">
+                          <a:avLst/>
+                        </a:prstTxWarp>
+                        <a:noAutofit/>
+                      </wps:bodyPr>
+                    </wps:wsp>
+                  </a:graphicData>
+                </a:graphic>
+                <wp14:sizeRelH relativeFrom="margin">
+                  <wp14:pctWidth>0</wp14:pctWidth>
+                </wp14:sizeRelH>
+                <wp14:sizeRelV relativeFrom="margin">
+                  <wp14:pctHeight>0</wp14:pctHeight>
+                </wp14:sizeRelV>
+              </wp:anchor>
+            </w:drawing>
+          </mc:Choice>
+          <mc:Fallback>
+            <w:pict>
+              <v:rect w14:anchorId="44B58A1A" id="矩形 2" o:spid="_x0000_s1026" style="position:absolute;left:0;text-align:left;margin-left:0;margin-top:26.1pt;width:385.8pt;height:213.65pt;z-index:251659264;visibility:visible;mso-wrap-style:square;mso-width-percent:0;mso-height-percent:0;mso-wrap-distance-left:9pt;mso-wrap-distance-top:0;mso-wrap-distance-right:9pt;mso-wrap-distance-bottom:0;mso-position-horizontal:absolute;mso-position-horizontal-relative:text;mso-position-vertical:absolute;mso-position-vertical-relative:text;mso-width-percent:0;mso-height-percent:0;mso-width-relative:margin;mso-height-relative:margin;v-text-anchor:middle" o:gfxdata="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" fillcolor="white [3201]" strokecolor="#5b9bd5 [3208]" strokeweight="1pt">
+                <w10:wrap type="topAndBottom"/>
+              </v:rect>
+            </w:pict>
+          </mc:Fallback>
+        </mc:AlternateContent>
+      </w:r>
+      <w:r>
+        <w:rPr>
+          <w:rFonts w:hint="eastAsia"/>
+          <w:noProof/>
+          <w:sz w:val="24"/>
+        </w:rPr>
+        <mc:AlternateContent>
+          <mc:Choice Requires="wps">
+            <w:drawing>
+              <wp:anchor distT="0" distB="0" distL="114300" distR="114300" simplePos="0" relativeHeight="251663360" behindDoc="0" locked="0" layoutInCell="1" allowOverlap="1">
+                <wp:simplePos x="0" y="0"/>
+                <wp:positionH relativeFrom="column">
+                  <wp:posOffset>2047461</wp:posOffset>
+                </wp:positionH>
+                <wp:positionV relativeFrom="paragraph">
+                  <wp:posOffset>2359550</wp:posOffset>
+                </wp:positionV>
+                <wp:extent cx="626165" cy="288235"/>
+                <wp:effectExtent l="0" t="0" r="0" b="4445"/>
+                <wp:wrapNone/>
+                <wp:docPr id="6" name="文本框 6"/>
+                <wp:cNvGraphicFramePr/>
+                <a:graphic xmlns:a="http://schemas.openxmlformats.org/drawingml/2006/main">
+                  <a:graphicData uri="http://schemas.microsoft.com/office/word/2010/wordprocessingShape">
+                    <wps:wsp>
+                      <wps:cNvSpPr txBox="1"/>
+                      <wps:spPr>
+                        <a:xfrm>
+                          <a:off x="0" y="0"/>
+                          <a:ext cx="626165" cy="288235"/>
+                        </a:xfrm>
+                        <a:prstGeom prst="rect">
+                          <a:avLst/>
+                        </a:prstGeom>
+                        <a:solidFill>
+                          <a:schemeClr val="lt1"/>
+                        </a:solidFill>
+                        <a:ln w="6350">
+                          <a:noFill/>
+                        </a:ln>
+                      </wps:spPr>
+                      <wps:txbx>
+                        <w:txbxContent>
+                          <w:p>
+                            <w:r>
+                              <w:t>M</w:t>
+                            </w:r>
+                            <w:r>
+                              <w:rPr>
+                                <w:rFonts w:hint="eastAsia"/>
+                              </w:rPr>
+                              <w:t>ySQL</w:t>
+                            </w:r>
+                          </w:p>
+                        </w:txbxContent>
+                      </wps:txbx>
+                      <wps:bodyPr rot="0" spcFirstLastPara="0" vertOverflow="overflow" horzOverflow="overflow" vert="horz" wrap="square" lIns="91440" tIns="45720" rIns="91440" bIns="45720" numCol="1" spcCol="0" rtlCol="0" fromWordArt="0" anchor="t" anchorCtr="0" forceAA="0" compatLnSpc="1">
+                        <a:prstTxWarp prst="textNoShape">
+                          <a:avLst/>
+                        </a:prstTxWarp>
+                        <a:noAutofit/>
+                      </wps:bodyPr>
+                    </wps:wsp>
+                  </a:graphicData>
+                </a:graphic>
+                <wp14:sizeRelH relativeFrom="margin">
+                  <wp14:pctWidth>0</wp14:pctWidth>
+                </wp14:sizeRelH>
+                <wp14:sizeRelV relativeFrom="margin">
+                  <wp14:pctHeight>0</wp14:pctHeight>
+                </wp14:sizeRelV>
+              </wp:anchor>
+            </w:drawing>
+          </mc:Choice>
+          <mc:Fallback>
+            <w:pict>
+              <v:shape id="文本框 6" o:spid="_x0000_s1040" type="#_x0000_t202" style="position:absolute;left:0;text-align:left;margin-left:161.2pt;margin-top:185.8pt;width:49.3pt;height:22.7pt;z-index:251663360;visibility:visible;mso-wrap-style:square;mso-width-percent:0;mso-height-percent:0;mso-wrap-distance-left:9pt;mso-wrap-distance-top:0;mso-wrap-distance-right:9pt;mso-wrap-distance-bottom:0;mso-position-horizontal:absolute;mso-position-horizontal-relative:text;mso-position-vertical:absolute;mso-position-vertical-relative:text;mso-width-percent:0;mso-height-percent:0;mso-width-relative:margin;mso-height-relative:margin;v-text-anchor:top" o:gfxdata="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" fillcolor="white [3201]" stroked="f" strokeweight=".5pt">
+                <v:textbox>
+                  <w:txbxContent>
+                    <w:p>
+                      <w:r>
+                        <w:t>M</w:t>
+                      </w:r>
+                      <w:r>
+                        <w:rPr>
+                          <w:rFonts w:hint="eastAsia"/>
+                        </w:rPr>
+                        <w:t>ySQL</w:t>
+                      </w:r>
+                    </w:p>
+                  </w:txbxContent>
+                </v:textbox>
+              </v:shape>
+            </w:pict>
+          </mc:Fallback>
+        </mc:AlternateContent>
+      </w:r>
+      <w:r>
+        <w:rPr>
+          <w:rFonts w:hint="eastAsia"/>
+          <w:noProof/>
+          <w:sz w:val="24"/>
+        </w:rPr>
+        <mc:AlternateContent>
+          <mc:Choice Requires="wps">
+            <w:drawing>
+              <wp:anchor distT="0" distB="0" distL="114300" distR="114300" simplePos="0" relativeHeight="251662336" behindDoc="0" locked="0" layoutInCell="1" allowOverlap="1">
+                <wp:simplePos x="0" y="0"/>
+                <wp:positionH relativeFrom="column">
+                  <wp:posOffset>3061252</wp:posOffset>
+                </wp:positionH>
+                <wp:positionV relativeFrom="paragraph">
+                  <wp:posOffset>679837</wp:posOffset>
+                </wp:positionV>
+                <wp:extent cx="1590261" cy="2057344"/>
+                <wp:effectExtent l="0" t="0" r="10160" b="13335"/>
+                <wp:wrapNone/>
+                <wp:docPr id="5" name="矩形 5"/>
+                <wp:cNvGraphicFramePr/>
+                <a:graphic xmlns:a="http://schemas.openxmlformats.org/drawingml/2006/main">
+                  <a:graphicData uri="http://schemas.microsoft.com/office/word/2010/wordprocessingShape">
+                    <wps:wsp>
+                      <wps:cNvSpPr/>
+                      <wps:spPr>
+                        <a:xfrm>
+                          <a:off x="0" y="0"/>
+                          <a:ext cx="1590261" cy="2057344"/>
+                        </a:xfrm>
+                        <a:prstGeom prst="rect">
+                          <a:avLst/>
+                        </a:prstGeom>
+                      </wps:spPr>
+                      <wps:style>
+                        <a:lnRef idx="2">
+                          <a:schemeClr val="accent5"/>
+                        </a:lnRef>
+                        <a:fillRef idx="1">
+                          <a:schemeClr val="lt1"/>
+                        </a:fillRef>
+                        <a:effectRef idx="0">
+                          <a:schemeClr val="accent5"/>
+                        </a:effectRef>
+                        <a:fontRef idx="minor">
+                          <a:schemeClr val="dk1"/>
+                        </a:fontRef>
+                      </wps:style>
+                      <wps:bodyPr rot="0" spcFirstLastPara="0" vertOverflow="overflow" horzOverflow="overflow" vert="horz" wrap="square" lIns="91440" tIns="45720" rIns="91440" bIns="45720" numCol="1" spcCol="0" rtlCol="0" fromWordArt="0" anchor="ctr" anchorCtr="0" forceAA="0" compatLnSpc="1">
+                        <a:prstTxWarp prst="textNoShape">
+                          <a:avLst/>
+                        </a:prstTxWarp>
+                        <a:noAutofit/>
+                      </wps:bodyPr>
+                    </wps:wsp>
+                  </a:graphicData>
+                </a:graphic>
+              </wp:anchor>
+            </w:drawing>
+          </mc:Choice>
+          <mc:Fallback>
+            <w:pict>
+              <v:rect w14:anchorId="0F0D9A95" id="矩形 5" o:spid="_x0000_s1026" style="position:absolute;left:0;text-align:left;margin-left:241.05pt;margin-top:53.55pt;width:125.2pt;height:162pt;z-index:251662336;visibility:visible;mso-wrap-style:square;mso-wrap-distance-left:9pt;mso-wrap-distance-top:0;mso-wrap-distance-right:9pt;mso-wrap-distance-bottom:0;mso-position-horizontal:absolute;mso-position-horizontal-relative:text;mso-position-vertical:absolute;mso-position-vertical-relative:text;v-text-anchor:middle" o:gfxdata="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" fillcolor="white [3201]" strokecolor="#5b9bd5 [3208]" strokeweight="1pt"/>
+            </w:pict>
+          </mc:Fallback>
+        </mc:AlternateContent>
+      </w:r>
+      <w:r>
+        <w:rPr>
+          <w:rFonts w:hint="eastAsia"/>
+          <w:noProof/>
+          <w:sz w:val="24"/>
+        </w:rPr>
+        <mc:AlternateContent>
+          <mc:Choice Requires="wps">
+            <w:drawing>
+              <wp:anchor distT="0" distB="0" distL="114300" distR="114300" simplePos="0" relativeHeight="251661312" behindDoc="0" locked="0" layoutInCell="1" allowOverlap="1">
+                <wp:simplePos x="0" y="0"/>
+                <wp:positionH relativeFrom="column">
+                  <wp:posOffset>1987660</wp:posOffset>
+                </wp:positionH>
+                <wp:positionV relativeFrom="paragraph">
+                  <wp:posOffset>2130894</wp:posOffset>
+                </wp:positionV>
+                <wp:extent cx="685800" cy="606287"/>
+                <wp:effectExtent l="0" t="0" r="12700" b="16510"/>
+                <wp:wrapNone/>
+                <wp:docPr id="4" name="罐形 4"/>
+                <wp:cNvGraphicFramePr/>
+                <a:graphic xmlns:a="http://schemas.openxmlformats.org/drawingml/2006/main">
+                  <a:graphicData uri="http://schemas.microsoft.com/office/word/2010/wordprocessingShape">
+                    <wps:wsp>
+                      <wps:cNvSpPr/>
+                      <wps:spPr>
+                        <a:xfrm>
+                          <a:off x="0" y="0"/>
+                          <a:ext cx="685800" cy="606287"/>
+                        </a:xfrm>
+                        <a:prstGeom prst="can">
+                          <a:avLst/>
+                        </a:prstGeom>
+                      </wps:spPr>
+                      <wps:style>
+                        <a:lnRef idx="2">
+                          <a:schemeClr val="accent5"/>
+                        </a:lnRef>
+                        <a:fillRef idx="1">
+                          <a:schemeClr val="lt1"/>
+                        </a:fillRef>
+                        <a:effectRef idx="0">
+                          <a:schemeClr val="accent5"/>
+                        </a:effectRef>
+                        <a:fontRef idx="minor">
+                          <a:schemeClr val="dk1"/>
+                        </a:fontRef>
+                      </wps:style>
+                      <wps:bodyPr rot="0" spcFirstLastPara="0" vertOverflow="overflow" horzOverflow="overflow" vert="horz" wrap="square" lIns="91440" tIns="45720" rIns="91440" bIns="45720" numCol="1" spcCol="0" rtlCol="0" fromWordArt="0" anchor="ctr" anchorCtr="0" forceAA="0" compatLnSpc="1">
+                        <a:prstTxWarp prst="textNoShape">
+                          <a:avLst/>
+                        </a:prstTxWarp>
+                        <a:noAutofit/>
+                      </wps:bodyPr>
+                    </wps:wsp>
+                  </a:graphicData>
+                </a:graphic>
+              </wp:anchor>
+            </w:drawing>
+          </mc:Choice>
+          <mc:Fallback>
+            <w:pict>
+              <v:shapetype w14:anchorId="288E2619" id="_x0000_t22" coordsize="21600,21600" o:spt="22" adj="5400" path="m10800,qx0@1l0@2qy10800,21600,21600@2l21600@1qy10800,xem0@1qy10800@0,21600@1nfe">
+                <v:formulas>
+                  <v:f eqn="val #0"/>
+                  <v:f eqn="prod #0 1 2"/>
+                  <v:f eqn="sum height 0 @1"/>
+                </v:formulas>
+                <v:path o:extrusionok="f" gradientshapeok="t" o:connecttype="custom" o:connectlocs="10800,@0;10800,0;0,10800;10800,21600;21600,10800" o:connectangles="270,270,180,90,0" textboxrect="0,@0,21600,@2"/>
+                <v:handles>
+                  <v:h position="center,#0" yrange="0,10800"/>
+                </v:handles>
+                <o:complex v:ext="view"/>
+              </v:shapetype>
+              <v:shape id="罐形 4" o:spid="_x0000_s1026" type="#_x0000_t22" style="position:absolute;left:0;text-align:left;margin-left:156.5pt;margin-top:167.8pt;width:54pt;height:47.75pt;z-index:251661312;visibility:visible;mso-wrap-style:square;mso-wrap-distance-left:9pt;mso-wrap-distance-top:0;mso-wrap-distance-right:9pt;mso-wrap-distance-bottom:0;mso-position-horizontal:absolute;mso-position-horizontal-relative:text;mso-position-vertical:absolute;mso-position-vertical-relative:text;v-text-anchor:middle" o:gfxdata="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" fillcolor="white [3201]" strokecolor="#5b9bd5 [3208]" strokeweight="1pt">
+                <v:stroke joinstyle="miter"/>
+              </v:shape>
+            </w:pict>
+          </mc:Fallback>
+        </mc:AlternateContent>
+      </w:r>
+      <w:r>
+        <w:rPr>
+          <w:rFonts w:hint="eastAsia"/>
+          <w:noProof/>
+          <w:sz w:val="24"/>
+        </w:rPr>
+        <mc:AlternateContent>
+          <mc:Choice Requires="wps">
+            <w:drawing>
+              <wp:anchor distT="0" distB="0" distL="114300" distR="114300" simplePos="0" relativeHeight="251660288" behindDoc="0" locked="0" layoutInCell="1" allowOverlap="1">
+                <wp:simplePos x="0" y="0"/>
+                <wp:positionH relativeFrom="column">
+                  <wp:posOffset>198175</wp:posOffset>
+                </wp:positionH>
+                <wp:positionV relativeFrom="paragraph">
+                  <wp:posOffset>739168</wp:posOffset>
+                </wp:positionV>
+                <wp:extent cx="1510748" cy="1997765"/>
+                <wp:effectExtent l="0" t="0" r="13335" b="8890"/>
+                <wp:wrapNone/>
+                <wp:docPr id="3" name="矩形 3"/>
+                <wp:cNvGraphicFramePr/>
+                <a:graphic xmlns:a="http://schemas.openxmlformats.org/drawingml/2006/main">
+                  <a:graphicData uri="http://schemas.microsoft.com/office/word/2010/wordprocessingShape">
+                    <wps:wsp>
+                      <wps:cNvSpPr/>
+                      <wps:spPr>
+                        <a:xfrm>
+                          <a:off x="0" y="0"/>
+                          <a:ext cx="1510748" cy="1997765"/>
+                        </a:xfrm>
+                        <a:prstGeom prst="rect">
+                          <a:avLst/>
+                        </a:prstGeom>
+                      </wps:spPr>
+                      <wps:style>
+                        <a:lnRef idx="2">
+                          <a:schemeClr val="accent1"/>
+                        </a:lnRef>
+                        <a:fillRef idx="1">
+                          <a:schemeClr val="lt1"/>
+                        </a:fillRef>
+                        <a:effectRef idx="0">
+                          <a:schemeClr val="accent1"/>
+                        </a:effectRef>
+                        <a:fontRef idx="minor">
+                          <a:schemeClr val="dk1"/>
+                        </a:fontRef>
+                      </wps:style>
+                      <wps:bodyPr rot="0" spcFirstLastPara="0" vertOverflow="overflow" horzOverflow="overflow" vert="horz" wrap="square" lIns="91440" tIns="45720" rIns="91440" bIns="45720" numCol="1" spcCol="0" rtlCol="0" fromWordArt="0" anchor="ctr" anchorCtr="0" forceAA="0" compatLnSpc="1">
+                        <a:prstTxWarp prst="textNoShape">
+                          <a:avLst/>
+                        </a:prstTxWarp>
+                        <a:noAutofit/>
+                      </wps:bodyPr>
+                    </wps:wsp>
+                  </a:graphicData>
+                </a:graphic>
+              </wp:anchor>
+            </w:drawing>
+          </mc:Choice>
+          <mc:Fallback>
+            <w:pict>
+              <v:rect w14:anchorId="1FA7A285" id="矩形 3" o:spid="_x0000_s1026" style="position:absolute;left:0;text-align:left;margin-left:15.6pt;margin-top:58.2pt;width:118.95pt;height:157.3pt;z-index:251660288;visibility:visible;mso-wrap-style:square;mso-wrap-distance-left:9pt;mso-wrap-distance-top:0;mso-wrap-distance-right:9pt;mso-wrap-distance-bottom:0;mso-position-horizontal:absolute;mso-position-horizontal-relative:text;mso-position-vertical:absolute;mso-position-vertical-relative:text;v-text-anchor:middle" o:gfxdata="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" fillcolor="white [3201]" strokecolor="#4472c4 [3204]" strokeweight="1pt"/>
+            </w:pict>
+          </mc:Fallback>
+        </mc:AlternateContent>
+      </w:r>
+      <w:r>
+        <w:rPr>
+          <w:rFonts w:hint="eastAsia"/>
+          <w:sz w:val="24"/>
+        </w:rPr>
+        <w:t>软件技术架构：</w:t>
+      </w:r>
+      <w:bookmarkStart w:id="0" w:name="_GoBack"/>
+      <w:bookmarkEnd w:id="0"/>
+    </w:p>
+    <w:p>
+      <w:pPr>
+        <w:rPr>
+          <w:rFonts w:hint="eastAsia"/>
+          <w:sz w:val="24"/>
+        </w:rPr>
+      </w:pPr>
+      <w:r>
+        <w:rPr>
+          <w:rFonts w:hint="eastAsia"/>
+          <w:sz w:val="24"/>
+        </w:rPr>
+        <w:t>软件架构</w:t>
+      </w:r>
+    </w:p>
+    <w:p>
+      <w:pPr>
+        <w:rPr>
+          <w:rFonts w:hint="eastAsia"/>
+          <w:szCs w:val="21"/>
+        </w:rPr>
+      </w:pPr>
+      <w:r>
+        <w:rPr>
+          <w:rFonts w:hint="eastAsia"/>
+          <w:szCs w:val="21"/>
+        </w:rPr>
+        <w:t>数据库架构：</w:t>
+      </w:r>
+    </w:p>
+    <w:p>
+      <w:pPr>
+        <w:rPr>
+          <w:rFonts w:hint="eastAsia"/>
+          <w:sz w:val="24"/>
+        </w:rPr>
+      </w:pPr>
+      <w:r>
+        <w:rPr>
+          <w:sz w:val="24"/>
+        </w:rPr>
+        <w:drawing>
+          <wp:inline distT="0" distB="0" distL="0" distR="0" wp14:anchorId="5E77EDD4" wp14:editId="1D992D5A">
+            <wp:extent cx="5270500" cy="4276725"/>
+            <wp:effectExtent l="0" t="0" r="0" b="3175"/>
+            <wp:docPr id="1" name="图片 1"/>
+            <wp:cNvGraphicFramePr>
+              <a:graphicFrameLocks xmlns:a="http://schemas.openxmlformats.org/drawingml/2006/main" noChangeAspect="1"/>
+            </wp:cNvGraphicFramePr>
+            <a:graphic xmlns:a="http://schemas.openxmlformats.org/drawingml/2006/main">
+              <a:graphicData uri="http://schemas.openxmlformats.org/drawingml/2006/picture">
+                <pic:pic xmlns:pic="http://schemas.openxmlformats.org/drawingml/2006/picture">
+                  <pic:nvPicPr>
+                    <pic:cNvPr id="1" name=""/>
+                    <pic:cNvPicPr/>
+                  </pic:nvPicPr>
+                  <pic:blipFill>
+                    <a:blip r:embed="rId6"/>
+                    <a:stretch>
+                      <a:fillRect/>
+                    </a:stretch>
+                  </pic:blipFill>
+                  <pic:spPr>
+                    <a:xfrm>
+                      <a:off x="0" y="0"/>
+                      <a:ext cx="5270500" cy="4276725"/>
+                    </a:xfrm>
+                    <a:prstGeom prst="rect">
+                      <a:avLst/>
+                    </a:prstGeom>
+                  </pic:spPr>
+                </pic:pic>
+              </a:graphicData>
+            </a:graphic>
+          </wp:inline>
+        </w:drawing>
+      </w:r>
+    </w:p>
+    <w:p>
+      <w:pPr>
+        <w:rPr>
+          <w:rFonts w:hint="eastAsia"/>
+          <w:sz w:val="24"/>
+        </w:rPr>
+      </w:pPr>
+      <w:r>
+        <w:rPr>
+          <w:rFonts w:hint="eastAsia"/>
+          <w:sz w:val="24"/>
         </w:rPr>
         <w:t>排队人数模拟、统计、预测与实时可视化设计详情：</w:t>
       </w:r>
@@ -43,7 +2816,14 @@
         <w:rPr>
           <w:rFonts w:hint="eastAsia"/>
         </w:rPr>
-        <w:t>采用正态分布加随机数并控制上下限的方式生成实时数据。数据间隔为2分钟一个，在软件实际运行</w:t>
+        <w:t>采用正态分布加随机数并控制上下限的方式生成实时数据。数据间隔为2分钟一个，在</w:t>
+      </w:r>
+      <w:r>
+        <w:rPr>
+          <w:rFonts w:hint="eastAsia"/>
+        </w:rPr>
+        <w:lastRenderedPageBreak/>
+        <w:t>软件实际运行</w:t>
       </w:r>
       <w:r>
         <w:rPr>
@@ -75,8 +2855,6 @@
         </w:rPr>
         <w:t>器的计数</w:t>
       </w:r>
-      <w:bookmarkStart w:id="0" w:name="_GoBack"/>
-      <w:bookmarkEnd w:id="0"/>
       <w:r>
         <w:rPr>
           <w:rFonts w:hint="eastAsia"/>
@@ -385,7 +3163,19 @@
         <w:rPr>
           <w:rFonts w:hint="eastAsia"/>
         </w:rPr>
-        <w:t>给每个窗口设置一个窗口平均出菜时间。结合实时计数算出等待时间。</w:t>
+        <w:t>给每个窗口设置一个窗口平均出菜</w:t>
+      </w:r>
+      <w:r>
+        <w:rPr>
+          <w:rFonts w:hint="eastAsia"/>
+        </w:rPr>
+        <w:t>时间，</w:t>
+      </w:r>
+      <w:r>
+        <w:rPr>
+          <w:rFonts w:hint="eastAsia"/>
+        </w:rPr>
+        <w:t>结合实时计数算出等待时间。</w:t>
       </w:r>
     </w:p>
     <w:p>
@@ -461,27 +3251,42 @@
     </w:p>
     <w:p>
       <w:pPr>
-        <w:ind w:left="360"/>
-        <w:rPr>
-          <w:rFonts w:hint="eastAsia"/>
-        </w:rPr>
-      </w:pPr>
-      <w:r>
-        <w:rPr>
-          <w:rFonts w:hint="eastAsia"/>
-        </w:rPr>
-        <w:t>窗口图表：</w:t>
+        <w:pStyle w:val="a3"/>
+        <w:numPr>
+          <w:ilvl w:val="0"/>
+          <w:numId w:val="1"/>
+        </w:numPr>
+        <w:ind w:firstLineChars="0"/>
+        <w:rPr>
+          <w:rFonts w:hint="eastAsia"/>
+        </w:rPr>
+      </w:pPr>
+      <w:r>
+        <w:rPr>
+          <w:rFonts w:hint="eastAsia"/>
+        </w:rPr>
+        <w:t>图表具体实现</w:t>
       </w:r>
     </w:p>
     <w:p>
       <w:pPr>
-        <w:ind w:left="360"/>
-      </w:pPr>
-      <w:r>
-        <w:rPr>
-          <w:rFonts w:hint="eastAsia"/>
-        </w:rPr>
-        <w:t>前端每两分钟向后端请求实时数据刷新一次数据。可视化图表同时提供窗口实时数据的折线以及历史数据的折线。图表分为实时模式与累计模式，历史模式分为昨日模式和预测模式。</w:t>
+        <w:pStyle w:val="a3"/>
+        <w:numPr>
+          <w:ilvl w:val="0"/>
+          <w:numId w:val="4"/>
+        </w:numPr>
+        <w:ind w:firstLineChars="0"/>
+        <w:rPr>
+          <w:rFonts w:hint="eastAsia"/>
+          <w:b/>
+        </w:rPr>
+      </w:pPr>
+      <w:r>
+        <w:rPr>
+          <w:rFonts w:hint="eastAsia"/>
+          <w:b/>
+        </w:rPr>
+        <w:t>窗口图表：</w:t>
       </w:r>
     </w:p>
     <w:p>
@@ -492,11 +3297,31 @@
         <w:rPr>
           <w:rFonts w:hint="eastAsia"/>
         </w:rPr>
-        <w:t>对比图表：</w:t>
+        <w:t>前端每两分钟向后端请求实时数据刷新一次数据。可视化图表同时提供窗口实时数据的折线以及历史数据的折线。图表分为实时模式与累计模式，历史模式分为昨日模式和预测模式。</w:t>
       </w:r>
     </w:p>
     <w:p>
       <w:pPr>
+        <w:pStyle w:val="a3"/>
+        <w:numPr>
+          <w:ilvl w:val="0"/>
+          <w:numId w:val="4"/>
+        </w:numPr>
+        <w:ind w:firstLineChars="0"/>
+        <w:rPr>
+          <w:b/>
+        </w:rPr>
+      </w:pPr>
+      <w:r>
+        <w:rPr>
+          <w:rFonts w:hint="eastAsia"/>
+          <w:b/>
+        </w:rPr>
+        <w:t>总图表：</w:t>
+      </w:r>
+    </w:p>
+    <w:p>
+      <w:pPr>
         <w:ind w:left="360"/>
         <w:rPr>
           <w:rFonts w:hint="eastAsia"/>
@@ -506,7 +3331,56 @@
         <w:rPr>
           <w:rFonts w:hint="eastAsia"/>
         </w:rPr>
-        <w:t>可视化图表同时提供两个窗口实时数据的两条对比折线。图表分为</w:t>
+        <w:t>提供全部的餐厅、窗口选项，通过手动选择餐厅、窗口获取该窗口的可视化图表。</w:t>
+      </w:r>
+      <w:r>
+        <w:rPr>
+          <w:rFonts w:hint="eastAsia"/>
+        </w:rPr>
+        <w:t>其余交互信息及接口与窗口图表一致。</w:t>
+      </w:r>
+    </w:p>
+    <w:p>
+      <w:pPr>
+        <w:pStyle w:val="a3"/>
+        <w:numPr>
+          <w:ilvl w:val="0"/>
+          <w:numId w:val="4"/>
+        </w:numPr>
+        <w:ind w:firstLineChars="0"/>
+        <w:rPr>
+          <w:b/>
+        </w:rPr>
+      </w:pPr>
+      <w:r>
+        <w:rPr>
+          <w:rFonts w:hint="eastAsia"/>
+          <w:b/>
+        </w:rPr>
+        <w:t>对比图表：</w:t>
+      </w:r>
+    </w:p>
+    <w:p>
+      <w:pPr>
+        <w:ind w:left="360"/>
+      </w:pPr>
+      <w:r>
+        <w:rPr>
+          <w:rFonts w:hint="eastAsia"/>
+        </w:rPr>
+        <w:t>可视化图表同时提供两个窗口实时数据的两条对比折线</w:t>
+      </w:r>
+      <w:r>
+        <w:rPr>
+          <w:rFonts w:hint="eastAsia"/>
+        </w:rPr>
+        <w:t>，不提供动态刷新功能</w:t>
+      </w:r>
+      <w:r>
+        <w:rPr>
+          <w:rFonts w:hint="eastAsia"/>
+        </w:rPr>
+        <w:t>。图表分为</w:t>
       </w:r>
       <w:r>
         <w:rPr>
@@ -520,6 +3394,120 @@
         </w:rPr>
         <w:t>模式和累计模式。</w:t>
       </w:r>
+    </w:p>
+    <w:p>
+      <w:pPr>
+        <w:rPr>
+          <w:rFonts w:hint="eastAsia"/>
+        </w:rPr>
+      </w:pPr>
+    </w:p>
+    <w:p>
+      <w:pPr>
+        <w:rPr>
+          <w:rFonts w:hint="eastAsia"/>
+          <w:sz w:val="24"/>
+        </w:rPr>
+      </w:pPr>
+      <w:r>
+        <w:rPr>
+          <w:rFonts w:hint="eastAsia"/>
+          <w:sz w:val="24"/>
+        </w:rPr>
+        <w:t>全局（导航栏）菜品搜索设计详情：</w:t>
+      </w:r>
+    </w:p>
+    <w:p>
+      <w:r>
+        <w:rPr>
+          <w:rFonts w:hint="eastAsia"/>
+        </w:rPr>
+        <w:t>对于键入的关键词在实时时段的菜品的名称、提示以及其所有标签中搜索，列出所有符合条件的菜品。对于每条搜索结果，提供菜品的基本信息（名称、价钱、提示、标签等），并分别提供其所属的餐厅、窗口的跳转链接。</w:t>
+      </w:r>
+    </w:p>
+    <w:p>
+      <w:pPr>
+        <w:rPr>
+          <w:rFonts w:hint="eastAsia"/>
+        </w:rPr>
+      </w:pPr>
+    </w:p>
+    <w:p>
+      <w:pPr>
+        <w:rPr>
+          <w:sz w:val="24"/>
+        </w:rPr>
+      </w:pPr>
+      <w:r>
+        <w:rPr>
+          <w:rFonts w:hint="eastAsia"/>
+          <w:sz w:val="24"/>
+        </w:rPr>
+        <w:t>用户身份设计详情：</w:t>
+      </w:r>
+    </w:p>
+    <w:p>
+      <w:pPr>
+        <w:rPr>
+          <w:rFonts w:hint="eastAsia"/>
+          <w:szCs w:val="21"/>
+        </w:rPr>
+      </w:pPr>
+      <w:r>
+        <w:rPr>
+          <w:rFonts w:hint="eastAsia"/>
+          <w:szCs w:val="21"/>
+        </w:rPr>
+        <w:lastRenderedPageBreak/>
+        <w:t>用户身份分为</w:t>
+      </w:r>
+      <w:bookmarkStart w:id="1" w:name="OLE_LINK1"/>
+      <w:bookmarkStart w:id="2" w:name="OLE_LINK2"/>
+      <w:r>
+        <w:rPr>
+          <w:rFonts w:hint="eastAsia"/>
+          <w:szCs w:val="21"/>
+        </w:rPr>
+        <w:t>普通用户、管理员与食堂工作人员</w:t>
+      </w:r>
+      <w:bookmarkEnd w:id="1"/>
+      <w:bookmarkEnd w:id="2"/>
+      <w:r>
+        <w:rPr>
+          <w:rFonts w:hint="eastAsia"/>
+          <w:szCs w:val="21"/>
+        </w:rPr>
+        <w:t>。为其提供不同的登录入口，仅为普通用户提供注册接口。对存入数据库的用户密码进行加密。</w:t>
+      </w:r>
+      <w:r>
+        <w:rPr>
+          <w:rFonts w:hint="eastAsia"/>
+          <w:szCs w:val="21"/>
+        </w:rPr>
+        <w:t>普通用户、管理员与食堂工作人员</w:t>
+      </w:r>
+      <w:r>
+        <w:rPr>
+          <w:rFonts w:hint="eastAsia"/>
+          <w:szCs w:val="21"/>
+        </w:rPr>
+        <w:t>分别有不同的个人中心，并都可进入其余的菜品浏览等页面。</w:t>
+      </w:r>
+    </w:p>
+    <w:p>
+      <w:pPr>
+        <w:rPr>
+          <w:rFonts w:hint="eastAsia"/>
+          <w:szCs w:val="21"/>
+        </w:rPr>
+      </w:pPr>
+    </w:p>
+    <w:p>
+      <w:pPr>
+        <w:rPr>
+          <w:rFonts w:hint="eastAsia"/>
+        </w:rPr>
+      </w:pPr>
     </w:p>
     <w:sectPr>
       <w:pgSz w:w="11900" w:h="16840"/>
@@ -534,6 +3522,95 @@
 <file path=word/numbering.xml><?xml version="1.0" encoding="utf-8"?>
 <w:numbering xmlns:wpc="http://schemas.microsoft.com/office/word/2010/wordprocessingCanvas" xmlns:cx="http://schemas.microsoft.com/office/drawing/2014/chartex" xmlns:cx1="http://schemas.microsoft.com/office/drawing/2015/9/8/chartex" xmlns:cx2="http://schemas.microsoft.com/office/drawing/2015/10/21/chartex" xmlns:cx3="http://schemas.microsoft.com/office/drawing/2016/5/9/chartex" xmlns:cx4="http://schemas.microsoft.com/office/drawing/2016/5/10/chartex" xmlns:cx5="http://schemas.microsoft.com/office/drawing/2016/5/11/chartex" xmlns:cx6="http://schemas.microsoft.com/office/drawing/2016/5/12/chartex" xmlns:cx7="http://schemas.microsoft.com/office/drawing/2016/5/13/chartex" xmlns:cx8="http://schemas.microsoft.com/office/drawing/2016/5/14/chartex" xmlns:mc="http://schemas.openxmlformats.org/markup-compatibility/2006" xmlns:aink="http://schemas.microsoft.com/office/drawing/2016/ink" xmlns:am3d="http://schemas.microsoft.com/office/drawing/2017/model3d" xmlns:o="urn:schemas-microsoft-com:office:office" xmlns:r="http://schemas.openxmlformats.org/officeDocument/2006/relationships" xmlns:m="http://schemas.openxmlformats.org/officeDocument/2006/math" xmlns:v="urn:schemas-microsoft-com:vml" xmlns:wp14="http://schemas.microsoft.com/office/word/2010/wordprocessingDrawing" xmlns:wp="http://schemas.openxmlformats.org/drawingml/2006/wordprocessingDrawing" xmlns:w10="urn:schemas-microsoft-com:office:word" xmlns:w="http://schemas.openxmlformats.org/wordprocessingml/2006/main" xmlns:w14="http://schemas.microsoft.com/office/word/2010/wordml" xmlns:w15="http://schemas.microsoft.com/office/word/2012/wordml" xmlns:w16cid="http://schemas.microsoft.com/office/word/2016/wordml/cid" xmlns:w16se="http://schemas.microsoft.com/office/word/2015/wordml/symex" xmlns:wpg="http://schemas.microsoft.com/office/word/2010/wordprocessingGroup" xmlns:wpi="http://schemas.microsoft.com/office/word/2010/wordprocessingInk" xmlns:wne="http://schemas.microsoft.com/office/word/2006/wordml" xmlns:wps="http://schemas.microsoft.com/office/word/2010/wordprocessingShape" mc:Ignorable="w14 w15 w16se w16cid wp14">
   <w:abstractNum w:abstractNumId="0" w15:restartNumberingAfterBreak="0">
+    <w:nsid w:val="1905020E"/>
+    <w:multiLevelType w:val="hybridMultilevel"/>
+    <w:tmpl w:val="E9DC5594"/>
+    <w:lvl w:ilvl="0" w:tplc="24F8ACBA">
+      <w:start w:val="1"/>
+      <w:numFmt w:val="decimal"/>
+      <w:lvlText w:val="%1."/>
+      <w:lvlJc w:val="left"/>
+      <w:pPr>
+        <w:ind w:left="720" w:hanging="360"/>
+      </w:pPr>
+      <w:rPr>
+        <w:rFonts w:hint="eastAsia"/>
+      </w:rPr>
+    </w:lvl>
+    <w:lvl w:ilvl="1" w:tplc="04090019" w:tentative="1">
+      <w:start w:val="1"/>
+      <w:numFmt w:val="lowerLetter"/>
+      <w:lvlText w:val="%2)"/>
+      <w:lvlJc w:val="left"/>
+      <w:pPr>
+        <w:ind w:left="1200" w:hanging="420"/>
+      </w:pPr>
+    </w:lvl>
+    <w:lvl w:ilvl="2" w:tplc="0409001B" w:tentative="1">
+      <w:start w:val="1"/>
+      <w:numFmt w:val="lowerRoman"/>
+      <w:lvlText w:val="%3."/>
+      <w:lvlJc w:val="right"/>
+      <w:pPr>
+        <w:ind w:left="1620" w:hanging="420"/>
+      </w:pPr>
+    </w:lvl>
+    <w:lvl w:ilvl="3" w:tplc="0409000F" w:tentative="1">
+      <w:start w:val="1"/>
+      <w:numFmt w:val="decimal"/>
+      <w:lvlText w:val="%4."/>
+      <w:lvlJc w:val="left"/>
+      <w:pPr>
+        <w:ind w:left="2040" w:hanging="420"/>
+      </w:pPr>
+    </w:lvl>
+    <w:lvl w:ilvl="4" w:tplc="04090019" w:tentative="1">
+      <w:start w:val="1"/>
+      <w:numFmt w:val="lowerLetter"/>
+      <w:lvlText w:val="%5)"/>
+      <w:lvlJc w:val="left"/>
+      <w:pPr>
+        <w:ind w:left="2460" w:hanging="420"/>
+      </w:pPr>
+    </w:lvl>
+    <w:lvl w:ilvl="5" w:tplc="0409001B" w:tentative="1">
+      <w:start w:val="1"/>
+      <w:numFmt w:val="lowerRoman"/>
+      <w:lvlText w:val="%6."/>
+      <w:lvlJc w:val="right"/>
+      <w:pPr>
+        <w:ind w:left="2880" w:hanging="420"/>
+      </w:pPr>
+    </w:lvl>
+    <w:lvl w:ilvl="6" w:tplc="0409000F" w:tentative="1">
+      <w:start w:val="1"/>
+      <w:numFmt w:val="decimal"/>
+      <w:lvlText w:val="%7."/>
+      <w:lvlJc w:val="left"/>
+      <w:pPr>
+        <w:ind w:left="3300" w:hanging="420"/>
+      </w:pPr>
+    </w:lvl>
+    <w:lvl w:ilvl="7" w:tplc="04090019" w:tentative="1">
+      <w:start w:val="1"/>
+      <w:numFmt w:val="lowerLetter"/>
+      <w:lvlText w:val="%8)"/>
+      <w:lvlJc w:val="left"/>
+      <w:pPr>
+        <w:ind w:left="3720" w:hanging="420"/>
+      </w:pPr>
+    </w:lvl>
+    <w:lvl w:ilvl="8" w:tplc="0409001B" w:tentative="1">
+      <w:start w:val="1"/>
+      <w:numFmt w:val="lowerRoman"/>
+      <w:lvlText w:val="%9."/>
+      <w:lvlJc w:val="right"/>
+      <w:pPr>
+        <w:ind w:left="4140" w:hanging="420"/>
+      </w:pPr>
+    </w:lvl>
+  </w:abstractNum>
+  <w:abstractNum w:abstractNumId="1" w15:restartNumberingAfterBreak="0">
     <w:nsid w:val="43F42345"/>
     <w:multiLevelType w:val="hybridMultilevel"/>
     <w:tmpl w:val="E1D40D48"/>
@@ -646,7 +3723,7 @@
       </w:rPr>
     </w:lvl>
   </w:abstractNum>
-  <w:abstractNum w:abstractNumId="1" w15:restartNumberingAfterBreak="0">
+  <w:abstractNum w:abstractNumId="2" w15:restartNumberingAfterBreak="0">
     <w:nsid w:val="49882DD2"/>
     <w:multiLevelType w:val="hybridMultilevel"/>
     <w:tmpl w:val="F6A009E6"/>
@@ -759,7 +3836,7 @@
       </w:rPr>
     </w:lvl>
   </w:abstractNum>
-  <w:abstractNum w:abstractNumId="2" w15:restartNumberingAfterBreak="0">
+  <w:abstractNum w:abstractNumId="3" w15:restartNumberingAfterBreak="0">
     <w:nsid w:val="6380661A"/>
     <w:multiLevelType w:val="hybridMultilevel"/>
     <w:tmpl w:val="A87C1202"/>
@@ -873,13 +3950,16 @@
     </w:lvl>
   </w:abstractNum>
   <w:num w:numId="1">
+    <w:abstractNumId w:val="2"/>
+  </w:num>
+  <w:num w:numId="2">
     <w:abstractNumId w:val="1"/>
   </w:num>
-  <w:num w:numId="2">
+  <w:num w:numId="3">
+    <w:abstractNumId w:val="3"/>
+  </w:num>
+  <w:num w:numId="4">
     <w:abstractNumId w:val="0"/>
-  </w:num>
-  <w:num w:numId="3">
-    <w:abstractNumId w:val="2"/>
   </w:num>
 </w:numbering>
 </file>
@@ -1320,6 +4400,23 @@
       <w:ind w:firstLineChars="200" w:firstLine="420"/>
     </w:pPr>
   </w:style>
+  <w:style w:type="character" w:customStyle="1" w:styleId="apple-converted-space">
+    <w:name w:val="apple-converted-space"/>
+    <w:basedOn w:val="a0"/>
+    <w:rsid w:val="00A7189D"/>
+  </w:style>
+  <w:style w:type="character" w:styleId="a4">
+    <w:name w:val="Hyperlink"/>
+    <w:basedOn w:val="a0"/>
+    <w:uiPriority w:val="99"/>
+    <w:semiHidden/>
+    <w:unhideWhenUsed/>
+    <w:rsid w:val="00A7189D"/>
+    <w:rPr>
+      <w:color w:val="0000FF"/>
+      <w:u w:val="single"/>
+    </w:rPr>
+  </w:style>
 </w:styles>
 </file>
 

</xml_diff>